<commit_message>
Completed description of the problem and datasets
</commit_message>
<xml_diff>
--- a/Capstone_Final_report_NH.docx
+++ b/Capstone_Final_report_NH.docx
@@ -6,8 +6,7 @@
       <w:pPr>
         <w:rPr>
           <w:b/>
-          <w:bCs/>
-          <w:color w:val="4472C4" w:themeColor="accent1"/>
+          <w:color w:val="4472C4"/>
           <w:sz w:val="48"/>
           <w:szCs w:val="48"/>
         </w:rPr>
@@ -17,8 +16,7 @@
       <w:pPr>
         <w:rPr>
           <w:b/>
-          <w:bCs/>
-          <w:color w:val="4472C4" w:themeColor="accent1"/>
+          <w:color w:val="4472C4"/>
           <w:sz w:val="48"/>
           <w:szCs w:val="48"/>
         </w:rPr>
@@ -28,8 +26,7 @@
       <w:pPr>
         <w:rPr>
           <w:b/>
-          <w:bCs/>
-          <w:color w:val="4472C4" w:themeColor="accent1"/>
+          <w:color w:val="4472C4"/>
           <w:sz w:val="48"/>
           <w:szCs w:val="48"/>
         </w:rPr>
@@ -39,8 +36,7 @@
       <w:pPr>
         <w:rPr>
           <w:b/>
-          <w:bCs/>
-          <w:color w:val="4472C4" w:themeColor="accent1"/>
+          <w:color w:val="4472C4"/>
           <w:sz w:val="48"/>
           <w:szCs w:val="48"/>
         </w:rPr>
@@ -50,8 +46,7 @@
       <w:pPr>
         <w:rPr>
           <w:b/>
-          <w:bCs/>
-          <w:color w:val="4472C4" w:themeColor="accent1"/>
+          <w:color w:val="4472C4"/>
           <w:sz w:val="48"/>
           <w:szCs w:val="48"/>
         </w:rPr>
@@ -61,21 +56,17 @@
       <w:pPr>
         <w:rPr>
           <w:b/>
-          <w:bCs/>
-          <w:color w:val="4472C4" w:themeColor="accent1"/>
+          <w:color w:val="4472C4"/>
           <w:sz w:val="48"/>
           <w:szCs w:val="48"/>
         </w:rPr>
       </w:pPr>
-      <w:bookmarkStart w:id="0" w:name="_GoBack"/>
-      <w:bookmarkEnd w:id="0"/>
     </w:p>
     <w:p>
       <w:pPr>
         <w:rPr>
           <w:b/>
-          <w:bCs/>
-          <w:color w:val="4472C4" w:themeColor="accent1"/>
+          <w:color w:val="4472C4"/>
           <w:sz w:val="72"/>
           <w:szCs w:val="72"/>
         </w:rPr>
@@ -83,27 +74,31 @@
       <w:r>
         <w:rPr>
           <w:b/>
-          <w:bCs/>
-          <w:noProof/>
-          <w:color w:val="4472C4" w:themeColor="accent1"/>
+          <w:color w:val="4472C4"/>
           <w:sz w:val="72"/>
           <w:szCs w:val="72"/>
+        </w:rPr>
+        <w:t xml:space="preserve">The final report </w:t>
+      </w:r>
+      <w:r>
+        <w:rPr>
+          <w:noProof/>
         </w:rPr>
         <mc:AlternateContent>
           <mc:Choice Requires="wps">
             <w:drawing>
-              <wp:anchor distT="0" distB="0" distL="114300" distR="114300" simplePos="0" relativeHeight="251659264" behindDoc="0" locked="0" layoutInCell="1" allowOverlap="1" wp14:anchorId="6F3DEFFC" wp14:editId="7196B8E0">
+              <wp:anchor distT="0" distB="0" distL="114300" distR="114300" simplePos="0" relativeHeight="251658240" behindDoc="0" locked="0" layoutInCell="1" hidden="0" allowOverlap="1">
                 <wp:simplePos x="0" y="0"/>
                 <wp:positionH relativeFrom="column">
-                  <wp:posOffset>3056255</wp:posOffset>
+                  <wp:posOffset>3048000</wp:posOffset>
                 </wp:positionH>
                 <wp:positionV relativeFrom="paragraph">
-                  <wp:posOffset>374015</wp:posOffset>
+                  <wp:posOffset>355600</wp:posOffset>
                 </wp:positionV>
-                <wp:extent cx="2641600" cy="57150"/>
-                <wp:effectExtent l="0" t="0" r="25400" b="19050"/>
+                <wp:extent cx="2654300" cy="69850"/>
+                <wp:effectExtent l="0" t="0" r="0" b="0"/>
                 <wp:wrapNone/>
-                <wp:docPr id="3" name="Rectangle 3"/>
+                <wp:docPr id="4" name="Rectangle 4"/>
                 <wp:cNvGraphicFramePr/>
                 <a:graphic xmlns:a="http://schemas.openxmlformats.org/drawingml/2006/main">
                   <a:graphicData uri="http://schemas.microsoft.com/office/word/2010/wordprocessingShape">
@@ -111,106 +106,79 @@
                       <wps:cNvSpPr/>
                       <wps:spPr>
                         <a:xfrm>
-                          <a:off x="0" y="0"/>
+                          <a:off x="4025200" y="3751425"/>
                           <a:ext cx="2641600" cy="57150"/>
                         </a:xfrm>
                         <a:prstGeom prst="rect">
                           <a:avLst/>
                         </a:prstGeom>
+                        <a:solidFill>
+                          <a:schemeClr val="accent1"/>
+                        </a:solidFill>
+                        <a:ln w="12700" cap="flat" cmpd="sng">
+                          <a:solidFill>
+                            <a:srgbClr val="31538F"/>
+                          </a:solidFill>
+                          <a:prstDash val="solid"/>
+                          <a:miter lim="800000"/>
+                          <a:headEnd type="none" w="sm" len="sm"/>
+                          <a:tailEnd type="none" w="sm" len="sm"/>
+                        </a:ln>
                       </wps:spPr>
-                      <wps:style>
-                        <a:lnRef idx="2">
-                          <a:schemeClr val="accent1">
-                            <a:shade val="50000"/>
-                          </a:schemeClr>
-                        </a:lnRef>
-                        <a:fillRef idx="1">
-                          <a:schemeClr val="accent1"/>
-                        </a:fillRef>
-                        <a:effectRef idx="0">
-                          <a:schemeClr val="accent1"/>
-                        </a:effectRef>
-                        <a:fontRef idx="minor">
-                          <a:schemeClr val="lt1"/>
-                        </a:fontRef>
-                      </wps:style>
-                      <wps:bodyPr rot="0" spcFirstLastPara="0" vertOverflow="overflow" horzOverflow="overflow" vert="horz" wrap="square" lIns="91440" tIns="45720" rIns="91440" bIns="45720" numCol="1" spcCol="0" rtlCol="0" fromWordArt="0" anchor="ctr" anchorCtr="0" forceAA="0" compatLnSpc="1">
-                        <a:prstTxWarp prst="textNoShape">
-                          <a:avLst/>
-                        </a:prstTxWarp>
+                      <wps:txbx>
+                        <w:txbxContent>
+                          <w:p>
+                            <w:pPr>
+                              <w:spacing w:after="0" w:line="240" w:lineRule="auto"/>
+                              <w:textDirection w:val="btLr"/>
+                            </w:pPr>
+                          </w:p>
+                        </w:txbxContent>
+                      </wps:txbx>
+                      <wps:bodyPr spcFirstLastPara="1" wrap="square" lIns="91425" tIns="91425" rIns="91425" bIns="91425" anchor="ctr" anchorCtr="0">
                         <a:noAutofit/>
                       </wps:bodyPr>
                     </wps:wsp>
                   </a:graphicData>
                 </a:graphic>
-                <wp14:sizeRelH relativeFrom="margin">
-                  <wp14:pctWidth>0</wp14:pctWidth>
-                </wp14:sizeRelH>
-                <wp14:sizeRelV relativeFrom="margin">
-                  <wp14:pctHeight>0</wp14:pctHeight>
-                </wp14:sizeRelV>
               </wp:anchor>
             </w:drawing>
           </mc:Choice>
           <mc:Fallback>
             <w:pict>
-              <v:rect w14:anchorId="1B0EB45E" id="Rectangle 3" o:spid="_x0000_s1026" style="position:absolute;margin-left:240.65pt;margin-top:29.45pt;width:208pt;height:4.5pt;z-index:251659264;visibility:visible;mso-wrap-style:square;mso-width-percent:0;mso-height-percent:0;mso-wrap-distance-left:9pt;mso-wrap-distance-top:0;mso-wrap-distance-right:9pt;mso-wrap-distance-bottom:0;mso-position-horizontal:absolute;mso-position-horizontal-relative:text;mso-position-vertical:absolute;mso-position-vertical-relative:text;mso-width-percent:0;mso-height-percent:0;mso-width-relative:margin;mso-height-relative:margin;v-text-anchor:middle" o:gfxdata="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" fillcolor="#4472c4 [3204]" strokecolor="#1f3763 [1604]" strokeweight="1pt"/>
+              <v:rect id="Rectangle 4" o:spid="_x0000_s1026" style="position:absolute;margin-left:240pt;margin-top:28pt;width:209pt;height:5.5pt;z-index:251658240;visibility:visible;mso-wrap-style:square;mso-wrap-distance-left:9pt;mso-wrap-distance-top:0;mso-wrap-distance-right:9pt;mso-wrap-distance-bottom:0;mso-position-horizontal:absolute;mso-position-horizontal-relative:text;mso-position-vertical:absolute;mso-position-vertical-relative:text;v-text-anchor:middle" o:gfxdata="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" fillcolor="#4472c4 [3204]" strokecolor="#31538f" strokeweight="1pt">
+                <v:stroke startarrowwidth="narrow" startarrowlength="short" endarrowwidth="narrow" endarrowlength="short"/>
+                <v:textbox inset="2.53958mm,2.53958mm,2.53958mm,2.53958mm">
+                  <w:txbxContent>
+                    <w:p>
+                      <w:pPr>
+                        <w:spacing w:after="0" w:line="240" w:lineRule="auto"/>
+                        <w:textDirection w:val="btLr"/>
+                      </w:pPr>
+                    </w:p>
+                  </w:txbxContent>
+                </v:textbox>
+              </v:rect>
             </w:pict>
           </mc:Fallback>
         </mc:AlternateContent>
-      </w:r>
-      <w:r>
-        <w:rPr>
-          <w:b/>
-          <w:bCs/>
-          <w:color w:val="4472C4" w:themeColor="accent1"/>
-          <w:sz w:val="72"/>
-          <w:szCs w:val="72"/>
-        </w:rPr>
-        <w:t>The final report</w:t>
-      </w:r>
-      <w:r>
-        <w:rPr>
-          <w:b/>
-          <w:bCs/>
-          <w:color w:val="4472C4" w:themeColor="accent1"/>
-          <w:sz w:val="72"/>
-          <w:szCs w:val="72"/>
-        </w:rPr>
-        <w:t xml:space="preserve"> </w:t>
       </w:r>
     </w:p>
     <w:p>
       <w:pPr>
         <w:rPr>
-          <w:color w:val="4472C4" w:themeColor="accent1"/>
+          <w:color w:val="4472C4"/>
           <w:sz w:val="32"/>
           <w:szCs w:val="32"/>
         </w:rPr>
       </w:pPr>
       <w:r>
         <w:rPr>
-          <w:color w:val="4472C4" w:themeColor="accent1"/>
+          <w:color w:val="4472C4"/>
           <w:sz w:val="32"/>
           <w:szCs w:val="32"/>
         </w:rPr>
-        <w:t xml:space="preserve">Determining a feature vector for classification </w:t>
-      </w:r>
-      <w:r>
-        <w:rPr>
-          <w:color w:val="4472C4" w:themeColor="accent1"/>
-          <w:sz w:val="32"/>
-          <w:szCs w:val="32"/>
-        </w:rPr>
-        <w:t xml:space="preserve">the food serving venue according to risk </w:t>
-      </w:r>
-      <w:r>
-        <w:rPr>
-          <w:color w:val="4472C4" w:themeColor="accent1"/>
-          <w:sz w:val="32"/>
-          <w:szCs w:val="32"/>
-        </w:rPr>
-        <w:t>for a public health</w:t>
+        <w:t>Determining a feature vector for classification the food serving venue according to risk for a public health</w:t>
       </w:r>
     </w:p>
     <w:p/>
@@ -230,6 +198,9 @@
     <w:p/>
     <w:p/>
     <w:p>
+      <w:pPr>
+        <w:pStyle w:val="Heading2"/>
+      </w:pPr>
       <w:r>
         <w:lastRenderedPageBreak/>
         <w:t>Introduction/Business problem</w:t>
@@ -238,145 +209,2051 @@
     <w:p/>
     <w:p>
       <w:r>
-        <w:t xml:space="preserve">Sanitary inspection </w:t>
-      </w:r>
-      <w:r>
-        <w:t>of</w:t>
-      </w:r>
-      <w:r>
-        <w:t xml:space="preserve"> various </w:t>
-      </w:r>
-      <w:r>
-        <w:t>c</w:t>
-      </w:r>
-      <w:r>
-        <w:t xml:space="preserve">ities in United States publish the results of </w:t>
-      </w:r>
-      <w:r>
-        <w:t xml:space="preserve">checking the sanitary and other relevant conditions of venues that serve a food </w:t>
-      </w:r>
-      <w:r>
-        <w:t xml:space="preserve">in the form of dataset </w:t>
-      </w:r>
-      <w:r>
-        <w:t>with list of venues</w:t>
-      </w:r>
-      <w:r>
-        <w:t>’</w:t>
-      </w:r>
-      <w:r>
-        <w:t xml:space="preserve"> metadata and the result of the inspection</w:t>
-      </w:r>
-      <w:r>
-        <w:t xml:space="preserve"> on the healthdata.gov </w:t>
-      </w:r>
-      <w:r>
-        <w:t>web site (http://www.healthdata.gov).</w:t>
+        <w:t>Sanitary inspection of various cities in United States publish the results of checking the sanitary and other relevant conditions of venues that serve a food in the form of dataset with list of venues’ metadata and the result of the inspection</w:t>
+      </w:r>
+      <w:r>
+        <w:t xml:space="preserve"> (ranking by the risk)</w:t>
+      </w:r>
+      <w:r>
+        <w:t xml:space="preserve"> on the healthdata.gov web site (</w:t>
+      </w:r>
+      <w:hyperlink r:id="rId5" w:history="1">
+        <w:r>
+          <w:rPr>
+            <w:rStyle w:val="Hyperlink"/>
+          </w:rPr>
+          <w:t>http://www.healthdata.gov</w:t>
+        </w:r>
+      </w:hyperlink>
+      <w:r>
+        <w:t>).</w:t>
+      </w:r>
+      <w:r>
+        <w:t xml:space="preserve"> </w:t>
+      </w:r>
+      <w:r>
+        <w:t>On the other side</w:t>
+      </w:r>
+      <w:r>
+        <w:t>,</w:t>
+      </w:r>
+      <w:r>
+        <w:t xml:space="preserve"> the Foursquare dataset contains </w:t>
+      </w:r>
+      <w:r>
+        <w:t xml:space="preserve">an attribute “likes” that contains the number of </w:t>
+      </w:r>
+      <w:r>
+        <w:t>times the users gave a like (</w:t>
+      </w:r>
+      <w:r>
+        <w:t>prefer, vote up</w:t>
+      </w:r>
+      <w:r>
+        <w:t>)</w:t>
+      </w:r>
+      <w:r>
+        <w:t xml:space="preserve"> that restaurant among others.</w:t>
+      </w:r>
+      <w:r>
+        <w:t xml:space="preserve"> </w:t>
+      </w:r>
+      <w:r>
+        <w:t xml:space="preserve">It is interesting to see </w:t>
+      </w:r>
+      <w:r>
+        <w:t xml:space="preserve">how objective the users in their likes </w:t>
+      </w:r>
+      <w:r>
+        <w:t>are/could be from the perspective of sanitary conditions</w:t>
+      </w:r>
+      <w:r>
+        <w:t xml:space="preserve">, or how much are sanitary conditions relevant to </w:t>
+      </w:r>
+      <w:r>
+        <w:t xml:space="preserve">users (guests) in their decision </w:t>
+      </w:r>
+      <w:r>
+        <w:t>to like or not to like a restaurant.</w:t>
+      </w:r>
+      <w:r>
+        <w:t xml:space="preserve"> </w:t>
       </w:r>
     </w:p>
     <w:p>
       <w:r>
-        <w:t xml:space="preserve">Idea of the project is to correlate this dataset with Foursquare database </w:t>
-      </w:r>
-      <w:r>
-        <w:t>for one city</w:t>
-      </w:r>
-      <w:r>
-        <w:t xml:space="preserve">, cluster a data </w:t>
-      </w:r>
-      <w:r>
-        <w:t xml:space="preserve">and find a similarity with the </w:t>
-      </w:r>
-      <w:r>
-        <w:t>clusters in another city. B</w:t>
-      </w:r>
-      <w:r>
-        <w:t xml:space="preserve">ased on </w:t>
-      </w:r>
-      <w:r>
-        <w:t xml:space="preserve">those </w:t>
-      </w:r>
-      <w:r>
-        <w:t>data</w:t>
-      </w:r>
-      <w:r>
-        <w:t xml:space="preserve"> or eventually </w:t>
-      </w:r>
-      <w:r>
-        <w:t>incorporating a data from another datasets if available</w:t>
-      </w:r>
-      <w:r>
-        <w:t xml:space="preserve"> (for example: </w:t>
-      </w:r>
-      <w:r>
-        <w:t>environmental health indicators – quality of drinking water, air pollution indicators</w:t>
-      </w:r>
-      <w:r>
-        <w:t xml:space="preserve"> etc.)</w:t>
-      </w:r>
-      <w:r>
-        <w:t>, determine</w:t>
-      </w:r>
-      <w:r>
-        <w:t xml:space="preserve"> a set of features relevant to </w:t>
-      </w:r>
-      <w:r>
-        <w:t xml:space="preserve">classify </w:t>
-      </w:r>
-      <w:r>
-        <w:t>the restaurant</w:t>
+        <w:t>Idea of the project is to correlate this dataset with Foursquare database for one city</w:t>
+      </w:r>
+      <w:r>
+        <w:t xml:space="preserve"> (Chicago)</w:t>
+      </w:r>
+      <w:r>
+        <w:t xml:space="preserve">, </w:t>
+      </w:r>
+      <w:r>
+        <w:t xml:space="preserve">and </w:t>
+      </w:r>
+      <w:r>
+        <w:t>check</w:t>
       </w:r>
       <w:r>
         <w:t xml:space="preserve"> </w:t>
       </w:r>
       <w:r>
-        <w:t>in another city</w:t>
-      </w:r>
-      <w:r>
-        <w:t xml:space="preserve"> as risky </w:t>
-      </w:r>
-      <w:r>
-        <w:t>or another class, according to available list of</w:t>
-      </w:r>
-      <w:r>
-        <w:t xml:space="preserve"> classes in the</w:t>
+        <w:t xml:space="preserve">if attribute “likes” </w:t>
+      </w:r>
+      <w:r>
+        <w:t xml:space="preserve">can be a good predictor for a </w:t>
+      </w:r>
+      <w:r>
+        <w:t>risk category of a restaurant according to the inspection results</w:t>
       </w:r>
       <w:r>
         <w:t xml:space="preserve"> </w:t>
       </w:r>
       <w:r>
-        <w:t>results of inspections</w:t>
-      </w:r>
-      <w:r>
-        <w:t xml:space="preserve"> (multivalue classification)</w:t>
-      </w:r>
-      <w:r>
-        <w:t>.</w:t>
+        <w:t>. Based on data</w:t>
+      </w:r>
+      <w:r>
+        <w:t xml:space="preserve"> f</w:t>
+      </w:r>
+      <w:r>
+        <w:t>o</w:t>
+      </w:r>
+      <w:r>
+        <w:t>r the reference city (Chicago)</w:t>
+      </w:r>
+      <w:r>
+        <w:t xml:space="preserve"> determine a set of features relevant to classify the restaurant in another city as risky or another class, according to available list of </w:t>
+      </w:r>
+      <w:r>
+        <w:t xml:space="preserve">risk </w:t>
+      </w:r>
+      <w:r>
+        <w:t>classes in the results of inspections (</w:t>
+      </w:r>
+      <w:proofErr w:type="spellStart"/>
+      <w:r>
+        <w:t>multivalue</w:t>
+      </w:r>
+      <w:proofErr w:type="spellEnd"/>
+      <w:r>
+        <w:t xml:space="preserve"> classification). As evaluation dataset will be used the exact results of inspection control for </w:t>
+      </w:r>
+      <w:r>
+        <w:t xml:space="preserve">the second city (San </w:t>
+      </w:r>
+      <w:proofErr w:type="spellStart"/>
+      <w:r>
+        <w:t>francisco</w:t>
+      </w:r>
+      <w:proofErr w:type="spellEnd"/>
+      <w:r>
+        <w:t>)</w:t>
+      </w:r>
+      <w:r>
+        <w:t>, acquired from healthdata.gov.</w:t>
+      </w:r>
+    </w:p>
+    <w:p/>
+    <w:p>
+      <w:pPr>
+        <w:pStyle w:val="Heading2"/>
+      </w:pPr>
+      <w:r>
+        <w:t>Data</w:t>
+      </w:r>
+    </w:p>
+    <w:p>
+      <w:bookmarkStart w:id="0" w:name="_heading=h.4l5ioiibj4cp" w:colFirst="0" w:colLast="0"/>
+      <w:bookmarkEnd w:id="0"/>
+    </w:p>
+    <w:p>
+      <w:bookmarkStart w:id="1" w:name="_heading=h.afbrsf1tu0hv" w:colFirst="0" w:colLast="0"/>
+      <w:bookmarkEnd w:id="1"/>
+      <w:r>
+        <w:t xml:space="preserve">Foursquare dataset </w:t>
+      </w:r>
+      <w:r>
+        <w:t>contains, among the others, those data that are relevant for the insight in data and solving a problem:</w:t>
+      </w:r>
+    </w:p>
+    <w:tbl>
+      <w:tblPr>
+        <w:tblStyle w:val="a"/>
+        <w:tblW w:w="9072" w:type="dxa"/>
+        <w:tblBorders>
+          <w:top w:val="single" w:sz="8" w:space="0" w:color="000000"/>
+          <w:left w:val="single" w:sz="8" w:space="0" w:color="000000"/>
+          <w:bottom w:val="single" w:sz="8" w:space="0" w:color="000000"/>
+          <w:right w:val="single" w:sz="8" w:space="0" w:color="000000"/>
+          <w:insideH w:val="single" w:sz="8" w:space="0" w:color="000000"/>
+          <w:insideV w:val="single" w:sz="8" w:space="0" w:color="000000"/>
+        </w:tblBorders>
+        <w:tblLayout w:type="fixed"/>
+        <w:tblLook w:val="0600" w:firstRow="0" w:lastRow="0" w:firstColumn="0" w:lastColumn="0" w:noHBand="1" w:noVBand="1"/>
+      </w:tblPr>
+      <w:tblGrid>
+        <w:gridCol w:w="4536"/>
+        <w:gridCol w:w="4536"/>
+      </w:tblGrid>
+      <w:tr>
+        <w:trPr>
+          <w:trHeight w:val="420"/>
+        </w:trPr>
+        <w:tc>
+          <w:tcPr>
+            <w:tcW w:w="9072" w:type="dxa"/>
+            <w:gridSpan w:val="2"/>
+            <w:shd w:val="clear" w:color="auto" w:fill="C9DAF8"/>
+            <w:tcMar>
+              <w:top w:w="100" w:type="dxa"/>
+              <w:left w:w="100" w:type="dxa"/>
+              <w:bottom w:w="100" w:type="dxa"/>
+              <w:right w:w="100" w:type="dxa"/>
+            </w:tcMar>
+          </w:tcPr>
+          <w:p>
+            <w:pPr>
+              <w:widowControl w:val="0"/>
+              <w:pBdr>
+                <w:top w:val="nil"/>
+                <w:left w:val="nil"/>
+                <w:bottom w:val="nil"/>
+                <w:right w:val="nil"/>
+                <w:between w:val="nil"/>
+              </w:pBdr>
+              <w:spacing w:after="0" w:line="240" w:lineRule="auto"/>
+            </w:pPr>
+            <w:r>
+              <w:t>Foursquare.com</w:t>
+            </w:r>
+          </w:p>
+        </w:tc>
+      </w:tr>
+      <w:tr>
+        <w:tc>
+          <w:tcPr>
+            <w:tcW w:w="4536" w:type="dxa"/>
+            <w:shd w:val="clear" w:color="auto" w:fill="B4C6E7" w:themeFill="accent1" w:themeFillTint="66"/>
+            <w:tcMar>
+              <w:top w:w="100" w:type="dxa"/>
+              <w:left w:w="100" w:type="dxa"/>
+              <w:bottom w:w="100" w:type="dxa"/>
+              <w:right w:w="100" w:type="dxa"/>
+            </w:tcMar>
+          </w:tcPr>
+          <w:p>
+            <w:pPr>
+              <w:widowControl w:val="0"/>
+              <w:pBdr>
+                <w:top w:val="nil"/>
+                <w:left w:val="nil"/>
+                <w:bottom w:val="nil"/>
+                <w:right w:val="nil"/>
+                <w:between w:val="nil"/>
+              </w:pBdr>
+              <w:spacing w:after="0" w:line="240" w:lineRule="auto"/>
+            </w:pPr>
+            <w:r>
+              <w:t>Column name</w:t>
+            </w:r>
+          </w:p>
+        </w:tc>
+        <w:tc>
+          <w:tcPr>
+            <w:tcW w:w="4536" w:type="dxa"/>
+            <w:shd w:val="clear" w:color="auto" w:fill="B4C6E7" w:themeFill="accent1" w:themeFillTint="66"/>
+            <w:tcMar>
+              <w:top w:w="100" w:type="dxa"/>
+              <w:left w:w="100" w:type="dxa"/>
+              <w:bottom w:w="100" w:type="dxa"/>
+              <w:right w:w="100" w:type="dxa"/>
+            </w:tcMar>
+          </w:tcPr>
+          <w:p>
+            <w:pPr>
+              <w:widowControl w:val="0"/>
+              <w:pBdr>
+                <w:top w:val="nil"/>
+                <w:left w:val="nil"/>
+                <w:bottom w:val="nil"/>
+                <w:right w:val="nil"/>
+                <w:between w:val="nil"/>
+              </w:pBdr>
+              <w:spacing w:after="0" w:line="240" w:lineRule="auto"/>
+            </w:pPr>
+            <w:r>
+              <w:t>Description</w:t>
+            </w:r>
+          </w:p>
+        </w:tc>
+      </w:tr>
+      <w:tr>
+        <w:tc>
+          <w:tcPr>
+            <w:tcW w:w="4536" w:type="dxa"/>
+            <w:shd w:val="clear" w:color="auto" w:fill="auto"/>
+            <w:tcMar>
+              <w:top w:w="100" w:type="dxa"/>
+              <w:left w:w="100" w:type="dxa"/>
+              <w:bottom w:w="100" w:type="dxa"/>
+              <w:right w:w="100" w:type="dxa"/>
+            </w:tcMar>
+          </w:tcPr>
+          <w:p>
+            <w:pPr>
+              <w:widowControl w:val="0"/>
+              <w:pBdr>
+                <w:top w:val="nil"/>
+                <w:left w:val="nil"/>
+                <w:bottom w:val="nil"/>
+                <w:right w:val="nil"/>
+                <w:between w:val="nil"/>
+              </w:pBdr>
+              <w:spacing w:after="0" w:line="240" w:lineRule="auto"/>
+            </w:pPr>
+            <w:r>
+              <w:t>Venue name</w:t>
+            </w:r>
+          </w:p>
+        </w:tc>
+        <w:tc>
+          <w:tcPr>
+            <w:tcW w:w="4536" w:type="dxa"/>
+            <w:shd w:val="clear" w:color="auto" w:fill="auto"/>
+            <w:tcMar>
+              <w:top w:w="100" w:type="dxa"/>
+              <w:left w:w="100" w:type="dxa"/>
+              <w:bottom w:w="100" w:type="dxa"/>
+              <w:right w:w="100" w:type="dxa"/>
+            </w:tcMar>
+          </w:tcPr>
+          <w:p>
+            <w:pPr>
+              <w:widowControl w:val="0"/>
+              <w:pBdr>
+                <w:top w:val="nil"/>
+                <w:left w:val="nil"/>
+                <w:bottom w:val="nil"/>
+                <w:right w:val="nil"/>
+                <w:between w:val="nil"/>
+              </w:pBdr>
+              <w:spacing w:after="0" w:line="240" w:lineRule="auto"/>
+            </w:pPr>
+            <w:r>
+              <w:t>Name of the venue (restaurant in this case)</w:t>
+            </w:r>
+          </w:p>
+        </w:tc>
+      </w:tr>
+      <w:tr>
+        <w:tc>
+          <w:tcPr>
+            <w:tcW w:w="4536" w:type="dxa"/>
+            <w:shd w:val="clear" w:color="auto" w:fill="auto"/>
+            <w:tcMar>
+              <w:top w:w="100" w:type="dxa"/>
+              <w:left w:w="100" w:type="dxa"/>
+              <w:bottom w:w="100" w:type="dxa"/>
+              <w:right w:w="100" w:type="dxa"/>
+            </w:tcMar>
+          </w:tcPr>
+          <w:p>
+            <w:pPr>
+              <w:widowControl w:val="0"/>
+              <w:pBdr>
+                <w:top w:val="nil"/>
+                <w:left w:val="nil"/>
+                <w:bottom w:val="nil"/>
+                <w:right w:val="nil"/>
+                <w:between w:val="nil"/>
+              </w:pBdr>
+              <w:spacing w:after="0" w:line="240" w:lineRule="auto"/>
+            </w:pPr>
+            <w:r>
+              <w:t>Latitude</w:t>
+            </w:r>
+          </w:p>
+        </w:tc>
+        <w:tc>
+          <w:tcPr>
+            <w:tcW w:w="4536" w:type="dxa"/>
+            <w:shd w:val="clear" w:color="auto" w:fill="auto"/>
+            <w:tcMar>
+              <w:top w:w="100" w:type="dxa"/>
+              <w:left w:w="100" w:type="dxa"/>
+              <w:bottom w:w="100" w:type="dxa"/>
+              <w:right w:w="100" w:type="dxa"/>
+            </w:tcMar>
+          </w:tcPr>
+          <w:p>
+            <w:pPr>
+              <w:widowControl w:val="0"/>
+              <w:pBdr>
+                <w:top w:val="nil"/>
+                <w:left w:val="nil"/>
+                <w:bottom w:val="nil"/>
+                <w:right w:val="nil"/>
+                <w:between w:val="nil"/>
+              </w:pBdr>
+              <w:spacing w:after="0" w:line="240" w:lineRule="auto"/>
+            </w:pPr>
+            <w:r>
+              <w:t>Latitude part of geolocation</w:t>
+            </w:r>
+          </w:p>
+        </w:tc>
+      </w:tr>
+      <w:tr>
+        <w:tc>
+          <w:tcPr>
+            <w:tcW w:w="4536" w:type="dxa"/>
+            <w:shd w:val="clear" w:color="auto" w:fill="auto"/>
+            <w:tcMar>
+              <w:top w:w="100" w:type="dxa"/>
+              <w:left w:w="100" w:type="dxa"/>
+              <w:bottom w:w="100" w:type="dxa"/>
+              <w:right w:w="100" w:type="dxa"/>
+            </w:tcMar>
+          </w:tcPr>
+          <w:p>
+            <w:pPr>
+              <w:widowControl w:val="0"/>
+              <w:pBdr>
+                <w:top w:val="nil"/>
+                <w:left w:val="nil"/>
+                <w:bottom w:val="nil"/>
+                <w:right w:val="nil"/>
+                <w:between w:val="nil"/>
+              </w:pBdr>
+              <w:spacing w:after="0" w:line="240" w:lineRule="auto"/>
+            </w:pPr>
+            <w:r>
+              <w:t>Longitude</w:t>
+            </w:r>
+          </w:p>
+        </w:tc>
+        <w:tc>
+          <w:tcPr>
+            <w:tcW w:w="4536" w:type="dxa"/>
+            <w:shd w:val="clear" w:color="auto" w:fill="auto"/>
+            <w:tcMar>
+              <w:top w:w="100" w:type="dxa"/>
+              <w:left w:w="100" w:type="dxa"/>
+              <w:bottom w:w="100" w:type="dxa"/>
+              <w:right w:w="100" w:type="dxa"/>
+            </w:tcMar>
+          </w:tcPr>
+          <w:p>
+            <w:pPr>
+              <w:widowControl w:val="0"/>
+              <w:pBdr>
+                <w:top w:val="nil"/>
+                <w:left w:val="nil"/>
+                <w:bottom w:val="nil"/>
+                <w:right w:val="nil"/>
+                <w:between w:val="nil"/>
+              </w:pBdr>
+              <w:spacing w:after="0" w:line="240" w:lineRule="auto"/>
+            </w:pPr>
+            <w:r>
+              <w:t>Longitude part of geolocation</w:t>
+            </w:r>
+          </w:p>
+        </w:tc>
+      </w:tr>
+      <w:tr>
+        <w:tc>
+          <w:tcPr>
+            <w:tcW w:w="4536" w:type="dxa"/>
+            <w:shd w:val="clear" w:color="auto" w:fill="auto"/>
+            <w:tcMar>
+              <w:top w:w="100" w:type="dxa"/>
+              <w:left w:w="100" w:type="dxa"/>
+              <w:bottom w:w="100" w:type="dxa"/>
+              <w:right w:w="100" w:type="dxa"/>
+            </w:tcMar>
+          </w:tcPr>
+          <w:p>
+            <w:pPr>
+              <w:widowControl w:val="0"/>
+              <w:pBdr>
+                <w:top w:val="nil"/>
+                <w:left w:val="nil"/>
+                <w:bottom w:val="nil"/>
+                <w:right w:val="nil"/>
+                <w:between w:val="nil"/>
+              </w:pBdr>
+              <w:spacing w:after="0" w:line="240" w:lineRule="auto"/>
+            </w:pPr>
+            <w:r>
+              <w:t>Address</w:t>
+            </w:r>
+          </w:p>
+        </w:tc>
+        <w:tc>
+          <w:tcPr>
+            <w:tcW w:w="4536" w:type="dxa"/>
+            <w:shd w:val="clear" w:color="auto" w:fill="auto"/>
+            <w:tcMar>
+              <w:top w:w="100" w:type="dxa"/>
+              <w:left w:w="100" w:type="dxa"/>
+              <w:bottom w:w="100" w:type="dxa"/>
+              <w:right w:w="100" w:type="dxa"/>
+            </w:tcMar>
+          </w:tcPr>
+          <w:p>
+            <w:pPr>
+              <w:widowControl w:val="0"/>
+              <w:pBdr>
+                <w:top w:val="nil"/>
+                <w:left w:val="nil"/>
+                <w:bottom w:val="nil"/>
+                <w:right w:val="nil"/>
+                <w:between w:val="nil"/>
+              </w:pBdr>
+              <w:spacing w:after="0" w:line="240" w:lineRule="auto"/>
+            </w:pPr>
+            <w:r>
+              <w:t>Postal address (geocoded)</w:t>
+            </w:r>
+          </w:p>
+        </w:tc>
+      </w:tr>
+      <w:tr>
+        <w:tc>
+          <w:tcPr>
+            <w:tcW w:w="4536" w:type="dxa"/>
+            <w:shd w:val="clear" w:color="auto" w:fill="auto"/>
+            <w:tcMar>
+              <w:top w:w="100" w:type="dxa"/>
+              <w:left w:w="100" w:type="dxa"/>
+              <w:bottom w:w="100" w:type="dxa"/>
+              <w:right w:w="100" w:type="dxa"/>
+            </w:tcMar>
+          </w:tcPr>
+          <w:p>
+            <w:pPr>
+              <w:widowControl w:val="0"/>
+              <w:pBdr>
+                <w:top w:val="nil"/>
+                <w:left w:val="nil"/>
+                <w:bottom w:val="nil"/>
+                <w:right w:val="nil"/>
+                <w:between w:val="nil"/>
+              </w:pBdr>
+              <w:spacing w:after="0" w:line="240" w:lineRule="auto"/>
+            </w:pPr>
+            <w:r>
+              <w:t>City</w:t>
+            </w:r>
+          </w:p>
+        </w:tc>
+        <w:tc>
+          <w:tcPr>
+            <w:tcW w:w="4536" w:type="dxa"/>
+            <w:shd w:val="clear" w:color="auto" w:fill="auto"/>
+            <w:tcMar>
+              <w:top w:w="100" w:type="dxa"/>
+              <w:left w:w="100" w:type="dxa"/>
+              <w:bottom w:w="100" w:type="dxa"/>
+              <w:right w:w="100" w:type="dxa"/>
+            </w:tcMar>
+          </w:tcPr>
+          <w:p>
+            <w:pPr>
+              <w:widowControl w:val="0"/>
+              <w:pBdr>
+                <w:top w:val="nil"/>
+                <w:left w:val="nil"/>
+                <w:bottom w:val="nil"/>
+                <w:right w:val="nil"/>
+                <w:between w:val="nil"/>
+              </w:pBdr>
+              <w:spacing w:after="0" w:line="240" w:lineRule="auto"/>
+            </w:pPr>
+            <w:r>
+              <w:t>City</w:t>
+            </w:r>
+          </w:p>
+        </w:tc>
+      </w:tr>
+      <w:tr>
+        <w:tc>
+          <w:tcPr>
+            <w:tcW w:w="4536" w:type="dxa"/>
+            <w:shd w:val="clear" w:color="auto" w:fill="auto"/>
+            <w:tcMar>
+              <w:top w:w="100" w:type="dxa"/>
+              <w:left w:w="100" w:type="dxa"/>
+              <w:bottom w:w="100" w:type="dxa"/>
+              <w:right w:w="100" w:type="dxa"/>
+            </w:tcMar>
+          </w:tcPr>
+          <w:p>
+            <w:pPr>
+              <w:widowControl w:val="0"/>
+              <w:pBdr>
+                <w:top w:val="nil"/>
+                <w:left w:val="nil"/>
+                <w:bottom w:val="nil"/>
+                <w:right w:val="nil"/>
+                <w:between w:val="nil"/>
+              </w:pBdr>
+              <w:spacing w:after="0" w:line="240" w:lineRule="auto"/>
+            </w:pPr>
+            <w:r>
+              <w:t>State</w:t>
+            </w:r>
+          </w:p>
+        </w:tc>
+        <w:tc>
+          <w:tcPr>
+            <w:tcW w:w="4536" w:type="dxa"/>
+            <w:shd w:val="clear" w:color="auto" w:fill="auto"/>
+            <w:tcMar>
+              <w:top w:w="100" w:type="dxa"/>
+              <w:left w:w="100" w:type="dxa"/>
+              <w:bottom w:w="100" w:type="dxa"/>
+              <w:right w:w="100" w:type="dxa"/>
+            </w:tcMar>
+          </w:tcPr>
+          <w:p>
+            <w:pPr>
+              <w:widowControl w:val="0"/>
+              <w:pBdr>
+                <w:top w:val="nil"/>
+                <w:left w:val="nil"/>
+                <w:bottom w:val="nil"/>
+                <w:right w:val="nil"/>
+                <w:between w:val="nil"/>
+              </w:pBdr>
+              <w:spacing w:after="0" w:line="240" w:lineRule="auto"/>
+            </w:pPr>
+            <w:r>
+              <w:t>State</w:t>
+            </w:r>
+          </w:p>
+        </w:tc>
+      </w:tr>
+      <w:tr>
+        <w:tc>
+          <w:tcPr>
+            <w:tcW w:w="4536" w:type="dxa"/>
+            <w:shd w:val="clear" w:color="auto" w:fill="auto"/>
+            <w:tcMar>
+              <w:top w:w="100" w:type="dxa"/>
+              <w:left w:w="100" w:type="dxa"/>
+              <w:bottom w:w="100" w:type="dxa"/>
+              <w:right w:w="100" w:type="dxa"/>
+            </w:tcMar>
+          </w:tcPr>
+          <w:p>
+            <w:pPr>
+              <w:widowControl w:val="0"/>
+              <w:pBdr>
+                <w:top w:val="nil"/>
+                <w:left w:val="nil"/>
+                <w:bottom w:val="nil"/>
+                <w:right w:val="nil"/>
+                <w:between w:val="nil"/>
+              </w:pBdr>
+              <w:spacing w:after="0" w:line="240" w:lineRule="auto"/>
+            </w:pPr>
+            <w:r>
+              <w:t>Zip</w:t>
+            </w:r>
+          </w:p>
+        </w:tc>
+        <w:tc>
+          <w:tcPr>
+            <w:tcW w:w="4536" w:type="dxa"/>
+            <w:shd w:val="clear" w:color="auto" w:fill="auto"/>
+            <w:tcMar>
+              <w:top w:w="100" w:type="dxa"/>
+              <w:left w:w="100" w:type="dxa"/>
+              <w:bottom w:w="100" w:type="dxa"/>
+              <w:right w:w="100" w:type="dxa"/>
+            </w:tcMar>
+          </w:tcPr>
+          <w:p>
+            <w:pPr>
+              <w:widowControl w:val="0"/>
+              <w:pBdr>
+                <w:top w:val="nil"/>
+                <w:left w:val="nil"/>
+                <w:bottom w:val="nil"/>
+                <w:right w:val="nil"/>
+                <w:between w:val="nil"/>
+              </w:pBdr>
+              <w:spacing w:after="0" w:line="240" w:lineRule="auto"/>
+            </w:pPr>
+            <w:r>
+              <w:t>Postal code</w:t>
+            </w:r>
+          </w:p>
+        </w:tc>
+      </w:tr>
+      <w:tr>
+        <w:tc>
+          <w:tcPr>
+            <w:tcW w:w="4536" w:type="dxa"/>
+            <w:shd w:val="clear" w:color="auto" w:fill="auto"/>
+            <w:tcMar>
+              <w:top w:w="100" w:type="dxa"/>
+              <w:left w:w="100" w:type="dxa"/>
+              <w:bottom w:w="100" w:type="dxa"/>
+              <w:right w:w="100" w:type="dxa"/>
+            </w:tcMar>
+          </w:tcPr>
+          <w:p>
+            <w:pPr>
+              <w:widowControl w:val="0"/>
+              <w:pBdr>
+                <w:top w:val="nil"/>
+                <w:left w:val="nil"/>
+                <w:bottom w:val="nil"/>
+                <w:right w:val="nil"/>
+                <w:between w:val="nil"/>
+              </w:pBdr>
+              <w:spacing w:after="0" w:line="240" w:lineRule="auto"/>
+            </w:pPr>
+            <w:r>
+              <w:t>L</w:t>
+            </w:r>
+            <w:r>
+              <w:t>ikes</w:t>
+            </w:r>
+          </w:p>
+        </w:tc>
+        <w:tc>
+          <w:tcPr>
+            <w:tcW w:w="4536" w:type="dxa"/>
+            <w:shd w:val="clear" w:color="auto" w:fill="auto"/>
+            <w:tcMar>
+              <w:top w:w="100" w:type="dxa"/>
+              <w:left w:w="100" w:type="dxa"/>
+              <w:bottom w:w="100" w:type="dxa"/>
+              <w:right w:w="100" w:type="dxa"/>
+            </w:tcMar>
+          </w:tcPr>
+          <w:p>
+            <w:pPr>
+              <w:widowControl w:val="0"/>
+              <w:pBdr>
+                <w:top w:val="nil"/>
+                <w:left w:val="nil"/>
+                <w:bottom w:val="nil"/>
+                <w:right w:val="nil"/>
+                <w:between w:val="nil"/>
+              </w:pBdr>
+              <w:spacing w:after="0" w:line="240" w:lineRule="auto"/>
+            </w:pPr>
+            <w:r>
+              <w:t xml:space="preserve">Number of </w:t>
+            </w:r>
+            <w:r>
+              <w:t>users’ likes for the restaurant</w:t>
+            </w:r>
+          </w:p>
+        </w:tc>
+      </w:tr>
+    </w:tbl>
+    <w:p>
+      <w:bookmarkStart w:id="2" w:name="_heading=h.2jck1xipdwdz" w:colFirst="0" w:colLast="0"/>
+      <w:bookmarkEnd w:id="2"/>
+    </w:p>
+    <w:p/>
+    <w:p/>
+    <w:p/>
+    <w:p>
+      <w:r>
+        <w:lastRenderedPageBreak/>
+        <w:t xml:space="preserve">Datasets that arise as results of inspection control </w:t>
+      </w:r>
+      <w:r>
+        <w:t xml:space="preserve">contain, among others, these data that are relevant for </w:t>
+      </w:r>
+      <w:r>
+        <w:t>the solution of the problem:</w:t>
       </w:r>
       <w:r>
         <w:t xml:space="preserve"> </w:t>
       </w:r>
-      <w:r>
-        <w:t xml:space="preserve">As </w:t>
-      </w:r>
-      <w:r>
-        <w:t xml:space="preserve">evaluation dataset will be used the exact results </w:t>
-      </w:r>
-      <w:r>
-        <w:t xml:space="preserve">of inspection control for that city, </w:t>
-      </w:r>
-      <w:r>
-        <w:t xml:space="preserve">acquired from </w:t>
-      </w:r>
-      <w:r>
-        <w:t>healthdata.gov.</w:t>
-      </w:r>
+    </w:p>
+    <w:tbl>
+      <w:tblPr>
+        <w:tblStyle w:val="a0"/>
+        <w:tblW w:w="9072" w:type="dxa"/>
+        <w:tblBorders>
+          <w:top w:val="single" w:sz="8" w:space="0" w:color="000000"/>
+          <w:left w:val="single" w:sz="8" w:space="0" w:color="000000"/>
+          <w:bottom w:val="single" w:sz="8" w:space="0" w:color="000000"/>
+          <w:right w:val="single" w:sz="8" w:space="0" w:color="000000"/>
+          <w:insideH w:val="single" w:sz="8" w:space="0" w:color="000000"/>
+          <w:insideV w:val="single" w:sz="8" w:space="0" w:color="000000"/>
+        </w:tblBorders>
+        <w:tblLayout w:type="fixed"/>
+        <w:tblLook w:val="0600" w:firstRow="0" w:lastRow="0" w:firstColumn="0" w:lastColumn="0" w:noHBand="1" w:noVBand="1"/>
+      </w:tblPr>
+      <w:tblGrid>
+        <w:gridCol w:w="4536"/>
+        <w:gridCol w:w="4536"/>
+      </w:tblGrid>
+      <w:tr>
+        <w:trPr>
+          <w:trHeight w:val="420"/>
+        </w:trPr>
+        <w:tc>
+          <w:tcPr>
+            <w:tcW w:w="9072" w:type="dxa"/>
+            <w:gridSpan w:val="2"/>
+            <w:shd w:val="clear" w:color="auto" w:fill="C9DAF8"/>
+            <w:tcMar>
+              <w:top w:w="100" w:type="dxa"/>
+              <w:left w:w="100" w:type="dxa"/>
+              <w:bottom w:w="100" w:type="dxa"/>
+              <w:right w:w="100" w:type="dxa"/>
+            </w:tcMar>
+          </w:tcPr>
+          <w:p>
+            <w:pPr>
+              <w:widowControl w:val="0"/>
+              <w:pBdr>
+                <w:top w:val="nil"/>
+                <w:left w:val="nil"/>
+                <w:bottom w:val="nil"/>
+                <w:right w:val="nil"/>
+                <w:between w:val="nil"/>
+              </w:pBdr>
+              <w:spacing w:after="0" w:line="240" w:lineRule="auto"/>
+            </w:pPr>
+            <w:r>
+              <w:t>Food control results</w:t>
+            </w:r>
+          </w:p>
+        </w:tc>
+      </w:tr>
+      <w:tr>
+        <w:trPr>
+          <w:trHeight w:val="225"/>
+        </w:trPr>
+        <w:tc>
+          <w:tcPr>
+            <w:tcW w:w="4536" w:type="dxa"/>
+            <w:shd w:val="clear" w:color="auto" w:fill="C9DAF8"/>
+            <w:tcMar>
+              <w:top w:w="100" w:type="dxa"/>
+              <w:left w:w="100" w:type="dxa"/>
+              <w:bottom w:w="100" w:type="dxa"/>
+              <w:right w:w="100" w:type="dxa"/>
+            </w:tcMar>
+          </w:tcPr>
+          <w:p>
+            <w:pPr>
+              <w:widowControl w:val="0"/>
+              <w:pBdr>
+                <w:top w:val="nil"/>
+                <w:left w:val="nil"/>
+                <w:bottom w:val="nil"/>
+                <w:right w:val="nil"/>
+                <w:between w:val="nil"/>
+              </w:pBdr>
+              <w:spacing w:after="0" w:line="240" w:lineRule="auto"/>
+            </w:pPr>
+            <w:r>
+              <w:t>Column name</w:t>
+            </w:r>
+          </w:p>
+        </w:tc>
+        <w:tc>
+          <w:tcPr>
+            <w:tcW w:w="4536" w:type="dxa"/>
+            <w:shd w:val="clear" w:color="auto" w:fill="C9DAF8"/>
+          </w:tcPr>
+          <w:p>
+            <w:pPr>
+              <w:widowControl w:val="0"/>
+              <w:pBdr>
+                <w:top w:val="nil"/>
+                <w:left w:val="nil"/>
+                <w:bottom w:val="nil"/>
+                <w:right w:val="nil"/>
+                <w:between w:val="nil"/>
+              </w:pBdr>
+              <w:spacing w:after="0" w:line="240" w:lineRule="auto"/>
+            </w:pPr>
+            <w:r>
+              <w:t>Description</w:t>
+            </w:r>
+          </w:p>
+        </w:tc>
+      </w:tr>
+      <w:tr>
+        <w:tc>
+          <w:tcPr>
+            <w:tcW w:w="4536" w:type="dxa"/>
+            <w:shd w:val="clear" w:color="auto" w:fill="auto"/>
+            <w:tcMar>
+              <w:top w:w="100" w:type="dxa"/>
+              <w:left w:w="100" w:type="dxa"/>
+              <w:bottom w:w="100" w:type="dxa"/>
+              <w:right w:w="100" w:type="dxa"/>
+            </w:tcMar>
+          </w:tcPr>
+          <w:p>
+            <w:pPr>
+              <w:widowControl w:val="0"/>
+              <w:pBdr>
+                <w:top w:val="nil"/>
+                <w:left w:val="nil"/>
+                <w:bottom w:val="nil"/>
+                <w:right w:val="nil"/>
+                <w:between w:val="nil"/>
+              </w:pBdr>
+              <w:spacing w:after="0" w:line="240" w:lineRule="auto"/>
+            </w:pPr>
+            <w:r>
+              <w:t>Restaurant name</w:t>
+            </w:r>
+          </w:p>
+        </w:tc>
+        <w:tc>
+          <w:tcPr>
+            <w:tcW w:w="4536" w:type="dxa"/>
+            <w:shd w:val="clear" w:color="auto" w:fill="auto"/>
+            <w:tcMar>
+              <w:top w:w="100" w:type="dxa"/>
+              <w:left w:w="100" w:type="dxa"/>
+              <w:bottom w:w="100" w:type="dxa"/>
+              <w:right w:w="100" w:type="dxa"/>
+            </w:tcMar>
+          </w:tcPr>
+          <w:p>
+            <w:pPr>
+              <w:widowControl w:val="0"/>
+              <w:pBdr>
+                <w:top w:val="nil"/>
+                <w:left w:val="nil"/>
+                <w:bottom w:val="nil"/>
+                <w:right w:val="nil"/>
+                <w:between w:val="nil"/>
+              </w:pBdr>
+              <w:spacing w:after="0" w:line="240" w:lineRule="auto"/>
+            </w:pPr>
+            <w:r>
+              <w:t>Name of the restaurant</w:t>
+            </w:r>
+          </w:p>
+        </w:tc>
+      </w:tr>
+      <w:tr>
+        <w:tc>
+          <w:tcPr>
+            <w:tcW w:w="4536" w:type="dxa"/>
+            <w:shd w:val="clear" w:color="auto" w:fill="auto"/>
+            <w:tcMar>
+              <w:top w:w="100" w:type="dxa"/>
+              <w:left w:w="100" w:type="dxa"/>
+              <w:bottom w:w="100" w:type="dxa"/>
+              <w:right w:w="100" w:type="dxa"/>
+            </w:tcMar>
+          </w:tcPr>
+          <w:p>
+            <w:pPr>
+              <w:widowControl w:val="0"/>
+              <w:pBdr>
+                <w:top w:val="nil"/>
+                <w:left w:val="nil"/>
+                <w:bottom w:val="nil"/>
+                <w:right w:val="nil"/>
+                <w:between w:val="nil"/>
+              </w:pBdr>
+              <w:spacing w:after="0" w:line="240" w:lineRule="auto"/>
+            </w:pPr>
+            <w:r>
+              <w:t>Address</w:t>
+            </w:r>
+          </w:p>
+        </w:tc>
+        <w:tc>
+          <w:tcPr>
+            <w:tcW w:w="4536" w:type="dxa"/>
+            <w:shd w:val="clear" w:color="auto" w:fill="auto"/>
+            <w:tcMar>
+              <w:top w:w="100" w:type="dxa"/>
+              <w:left w:w="100" w:type="dxa"/>
+              <w:bottom w:w="100" w:type="dxa"/>
+              <w:right w:w="100" w:type="dxa"/>
+            </w:tcMar>
+          </w:tcPr>
+          <w:p>
+            <w:pPr>
+              <w:widowControl w:val="0"/>
+              <w:pBdr>
+                <w:top w:val="nil"/>
+                <w:left w:val="nil"/>
+                <w:bottom w:val="nil"/>
+                <w:right w:val="nil"/>
+                <w:between w:val="nil"/>
+              </w:pBdr>
+              <w:spacing w:after="0" w:line="240" w:lineRule="auto"/>
+            </w:pPr>
+            <w:r>
+              <w:t>Postal address (geocoded)</w:t>
+            </w:r>
+          </w:p>
+        </w:tc>
+      </w:tr>
+      <w:tr>
+        <w:tc>
+          <w:tcPr>
+            <w:tcW w:w="4536" w:type="dxa"/>
+            <w:shd w:val="clear" w:color="auto" w:fill="auto"/>
+            <w:tcMar>
+              <w:top w:w="100" w:type="dxa"/>
+              <w:left w:w="100" w:type="dxa"/>
+              <w:bottom w:w="100" w:type="dxa"/>
+              <w:right w:w="100" w:type="dxa"/>
+            </w:tcMar>
+          </w:tcPr>
+          <w:p>
+            <w:pPr>
+              <w:widowControl w:val="0"/>
+              <w:pBdr>
+                <w:top w:val="nil"/>
+                <w:left w:val="nil"/>
+                <w:bottom w:val="nil"/>
+                <w:right w:val="nil"/>
+                <w:between w:val="nil"/>
+              </w:pBdr>
+              <w:spacing w:after="0" w:line="240" w:lineRule="auto"/>
+            </w:pPr>
+            <w:r>
+              <w:t>City</w:t>
+            </w:r>
+          </w:p>
+        </w:tc>
+        <w:tc>
+          <w:tcPr>
+            <w:tcW w:w="4536" w:type="dxa"/>
+            <w:shd w:val="clear" w:color="auto" w:fill="auto"/>
+            <w:tcMar>
+              <w:top w:w="100" w:type="dxa"/>
+              <w:left w:w="100" w:type="dxa"/>
+              <w:bottom w:w="100" w:type="dxa"/>
+              <w:right w:w="100" w:type="dxa"/>
+            </w:tcMar>
+          </w:tcPr>
+          <w:p>
+            <w:pPr>
+              <w:widowControl w:val="0"/>
+              <w:pBdr>
+                <w:top w:val="nil"/>
+                <w:left w:val="nil"/>
+                <w:bottom w:val="nil"/>
+                <w:right w:val="nil"/>
+                <w:between w:val="nil"/>
+              </w:pBdr>
+              <w:spacing w:after="0" w:line="240" w:lineRule="auto"/>
+            </w:pPr>
+            <w:r>
+              <w:t>Name of the city</w:t>
+            </w:r>
+          </w:p>
+        </w:tc>
+      </w:tr>
+      <w:tr>
+        <w:tc>
+          <w:tcPr>
+            <w:tcW w:w="4536" w:type="dxa"/>
+            <w:shd w:val="clear" w:color="auto" w:fill="auto"/>
+            <w:tcMar>
+              <w:top w:w="100" w:type="dxa"/>
+              <w:left w:w="100" w:type="dxa"/>
+              <w:bottom w:w="100" w:type="dxa"/>
+              <w:right w:w="100" w:type="dxa"/>
+            </w:tcMar>
+          </w:tcPr>
+          <w:p>
+            <w:pPr>
+              <w:widowControl w:val="0"/>
+              <w:pBdr>
+                <w:top w:val="nil"/>
+                <w:left w:val="nil"/>
+                <w:bottom w:val="nil"/>
+                <w:right w:val="nil"/>
+                <w:between w:val="nil"/>
+              </w:pBdr>
+              <w:spacing w:after="0" w:line="240" w:lineRule="auto"/>
+            </w:pPr>
+            <w:r>
+              <w:t>State</w:t>
+            </w:r>
+          </w:p>
+        </w:tc>
+        <w:tc>
+          <w:tcPr>
+            <w:tcW w:w="4536" w:type="dxa"/>
+            <w:shd w:val="clear" w:color="auto" w:fill="auto"/>
+            <w:tcMar>
+              <w:top w:w="100" w:type="dxa"/>
+              <w:left w:w="100" w:type="dxa"/>
+              <w:bottom w:w="100" w:type="dxa"/>
+              <w:right w:w="100" w:type="dxa"/>
+            </w:tcMar>
+          </w:tcPr>
+          <w:p>
+            <w:pPr>
+              <w:widowControl w:val="0"/>
+              <w:pBdr>
+                <w:top w:val="nil"/>
+                <w:left w:val="nil"/>
+                <w:bottom w:val="nil"/>
+                <w:right w:val="nil"/>
+                <w:between w:val="nil"/>
+              </w:pBdr>
+              <w:spacing w:after="0" w:line="240" w:lineRule="auto"/>
+            </w:pPr>
+            <w:r>
+              <w:t>Name of the state</w:t>
+            </w:r>
+          </w:p>
+        </w:tc>
+      </w:tr>
+      <w:tr>
+        <w:tc>
+          <w:tcPr>
+            <w:tcW w:w="4536" w:type="dxa"/>
+            <w:shd w:val="clear" w:color="auto" w:fill="auto"/>
+            <w:tcMar>
+              <w:top w:w="100" w:type="dxa"/>
+              <w:left w:w="100" w:type="dxa"/>
+              <w:bottom w:w="100" w:type="dxa"/>
+              <w:right w:w="100" w:type="dxa"/>
+            </w:tcMar>
+          </w:tcPr>
+          <w:p>
+            <w:pPr>
+              <w:widowControl w:val="0"/>
+              <w:pBdr>
+                <w:top w:val="nil"/>
+                <w:left w:val="nil"/>
+                <w:bottom w:val="nil"/>
+                <w:right w:val="nil"/>
+                <w:between w:val="nil"/>
+              </w:pBdr>
+              <w:spacing w:after="0" w:line="240" w:lineRule="auto"/>
+            </w:pPr>
+            <w:r>
+              <w:t>Zip</w:t>
+            </w:r>
+          </w:p>
+        </w:tc>
+        <w:tc>
+          <w:tcPr>
+            <w:tcW w:w="4536" w:type="dxa"/>
+            <w:shd w:val="clear" w:color="auto" w:fill="auto"/>
+            <w:tcMar>
+              <w:top w:w="100" w:type="dxa"/>
+              <w:left w:w="100" w:type="dxa"/>
+              <w:bottom w:w="100" w:type="dxa"/>
+              <w:right w:w="100" w:type="dxa"/>
+            </w:tcMar>
+          </w:tcPr>
+          <w:p>
+            <w:pPr>
+              <w:widowControl w:val="0"/>
+              <w:pBdr>
+                <w:top w:val="nil"/>
+                <w:left w:val="nil"/>
+                <w:bottom w:val="nil"/>
+                <w:right w:val="nil"/>
+                <w:between w:val="nil"/>
+              </w:pBdr>
+              <w:spacing w:after="0" w:line="240" w:lineRule="auto"/>
+            </w:pPr>
+            <w:r>
+              <w:t>Postal code</w:t>
+            </w:r>
+          </w:p>
+        </w:tc>
+      </w:tr>
+      <w:tr>
+        <w:tc>
+          <w:tcPr>
+            <w:tcW w:w="4536" w:type="dxa"/>
+            <w:shd w:val="clear" w:color="auto" w:fill="auto"/>
+            <w:tcMar>
+              <w:top w:w="100" w:type="dxa"/>
+              <w:left w:w="100" w:type="dxa"/>
+              <w:bottom w:w="100" w:type="dxa"/>
+              <w:right w:w="100" w:type="dxa"/>
+            </w:tcMar>
+          </w:tcPr>
+          <w:p>
+            <w:pPr>
+              <w:widowControl w:val="0"/>
+              <w:pBdr>
+                <w:top w:val="nil"/>
+                <w:left w:val="nil"/>
+                <w:bottom w:val="nil"/>
+                <w:right w:val="nil"/>
+                <w:between w:val="nil"/>
+              </w:pBdr>
+              <w:spacing w:after="0" w:line="240" w:lineRule="auto"/>
+            </w:pPr>
+            <w:r>
+              <w:t>Risk</w:t>
+            </w:r>
+          </w:p>
+        </w:tc>
+        <w:tc>
+          <w:tcPr>
+            <w:tcW w:w="4536" w:type="dxa"/>
+            <w:shd w:val="clear" w:color="auto" w:fill="auto"/>
+            <w:tcMar>
+              <w:top w:w="100" w:type="dxa"/>
+              <w:left w:w="100" w:type="dxa"/>
+              <w:bottom w:w="100" w:type="dxa"/>
+              <w:right w:w="100" w:type="dxa"/>
+            </w:tcMar>
+          </w:tcPr>
+          <w:p>
+            <w:pPr>
+              <w:widowControl w:val="0"/>
+              <w:pBdr>
+                <w:top w:val="nil"/>
+                <w:left w:val="nil"/>
+                <w:bottom w:val="nil"/>
+                <w:right w:val="nil"/>
+                <w:between w:val="nil"/>
+              </w:pBdr>
+              <w:spacing w:after="0" w:line="240" w:lineRule="auto"/>
+            </w:pPr>
+            <w:r>
+              <w:t xml:space="preserve">Risk </w:t>
+            </w:r>
+            <w:r>
+              <w:t xml:space="preserve">level </w:t>
+            </w:r>
+            <w:r>
+              <w:t>value</w:t>
+            </w:r>
+          </w:p>
+        </w:tc>
+      </w:tr>
+      <w:tr>
+        <w:tc>
+          <w:tcPr>
+            <w:tcW w:w="4536" w:type="dxa"/>
+            <w:shd w:val="clear" w:color="auto" w:fill="auto"/>
+            <w:tcMar>
+              <w:top w:w="100" w:type="dxa"/>
+              <w:left w:w="100" w:type="dxa"/>
+              <w:bottom w:w="100" w:type="dxa"/>
+              <w:right w:w="100" w:type="dxa"/>
+            </w:tcMar>
+          </w:tcPr>
+          <w:p>
+            <w:pPr>
+              <w:widowControl w:val="0"/>
+              <w:pBdr>
+                <w:top w:val="nil"/>
+                <w:left w:val="nil"/>
+                <w:bottom w:val="nil"/>
+                <w:right w:val="nil"/>
+                <w:between w:val="nil"/>
+              </w:pBdr>
+              <w:spacing w:after="0" w:line="240" w:lineRule="auto"/>
+            </w:pPr>
+            <w:r>
+              <w:t>Latitude</w:t>
+            </w:r>
+          </w:p>
+        </w:tc>
+        <w:tc>
+          <w:tcPr>
+            <w:tcW w:w="4536" w:type="dxa"/>
+            <w:shd w:val="clear" w:color="auto" w:fill="auto"/>
+            <w:tcMar>
+              <w:top w:w="100" w:type="dxa"/>
+              <w:left w:w="100" w:type="dxa"/>
+              <w:bottom w:w="100" w:type="dxa"/>
+              <w:right w:w="100" w:type="dxa"/>
+            </w:tcMar>
+          </w:tcPr>
+          <w:p>
+            <w:pPr>
+              <w:widowControl w:val="0"/>
+              <w:pBdr>
+                <w:top w:val="nil"/>
+                <w:left w:val="nil"/>
+                <w:bottom w:val="nil"/>
+                <w:right w:val="nil"/>
+                <w:between w:val="nil"/>
+              </w:pBdr>
+              <w:spacing w:after="0" w:line="240" w:lineRule="auto"/>
+            </w:pPr>
+            <w:r>
+              <w:t>Latitude part of geolocation</w:t>
+            </w:r>
+          </w:p>
+        </w:tc>
+      </w:tr>
+      <w:tr>
+        <w:tc>
+          <w:tcPr>
+            <w:tcW w:w="4536" w:type="dxa"/>
+            <w:shd w:val="clear" w:color="auto" w:fill="auto"/>
+            <w:tcMar>
+              <w:top w:w="100" w:type="dxa"/>
+              <w:left w:w="100" w:type="dxa"/>
+              <w:bottom w:w="100" w:type="dxa"/>
+              <w:right w:w="100" w:type="dxa"/>
+            </w:tcMar>
+          </w:tcPr>
+          <w:p>
+            <w:pPr>
+              <w:widowControl w:val="0"/>
+              <w:pBdr>
+                <w:top w:val="nil"/>
+                <w:left w:val="nil"/>
+                <w:bottom w:val="nil"/>
+                <w:right w:val="nil"/>
+                <w:between w:val="nil"/>
+              </w:pBdr>
+              <w:spacing w:after="0" w:line="240" w:lineRule="auto"/>
+            </w:pPr>
+            <w:r>
+              <w:t>Longitude</w:t>
+            </w:r>
+          </w:p>
+        </w:tc>
+        <w:tc>
+          <w:tcPr>
+            <w:tcW w:w="4536" w:type="dxa"/>
+            <w:shd w:val="clear" w:color="auto" w:fill="auto"/>
+            <w:tcMar>
+              <w:top w:w="100" w:type="dxa"/>
+              <w:left w:w="100" w:type="dxa"/>
+              <w:bottom w:w="100" w:type="dxa"/>
+              <w:right w:w="100" w:type="dxa"/>
+            </w:tcMar>
+          </w:tcPr>
+          <w:p>
+            <w:pPr>
+              <w:widowControl w:val="0"/>
+              <w:pBdr>
+                <w:top w:val="nil"/>
+                <w:left w:val="nil"/>
+                <w:bottom w:val="nil"/>
+                <w:right w:val="nil"/>
+                <w:between w:val="nil"/>
+              </w:pBdr>
+              <w:spacing w:after="0" w:line="240" w:lineRule="auto"/>
+            </w:pPr>
+            <w:r>
+              <w:t>Longitude part of geolocation</w:t>
+            </w:r>
+          </w:p>
+        </w:tc>
+      </w:tr>
+    </w:tbl>
+    <w:p>
+      <w:bookmarkStart w:id="3" w:name="_heading=h.pr5twap2auw4" w:colFirst="0" w:colLast="0"/>
+      <w:bookmarkEnd w:id="3"/>
+    </w:p>
+    <w:p>
+      <w:bookmarkStart w:id="4" w:name="_heading=h.l7qlqt5gza47" w:colFirst="0" w:colLast="0"/>
+      <w:bookmarkEnd w:id="4"/>
+    </w:p>
+    <w:p>
+      <w:bookmarkStart w:id="5" w:name="_heading=h.d9r0rh6b0ai9" w:colFirst="0" w:colLast="0"/>
+      <w:bookmarkEnd w:id="5"/>
+      <w:r>
+        <w:t xml:space="preserve">Pairing the </w:t>
+      </w:r>
+      <w:r>
+        <w:t>datasets will be done according to the tuples (Name,</w:t>
+      </w:r>
+      <w:r>
+        <w:t xml:space="preserve"> Address, City, State, Zip, Latitude, Longitude</w:t>
+      </w:r>
+      <w:r>
+        <w:t>)</w:t>
+      </w:r>
+      <w:r>
+        <w:t xml:space="preserve">, </w:t>
+      </w:r>
+      <w:r>
+        <w:t xml:space="preserve">in order to </w:t>
+      </w:r>
+      <w:r>
+        <w:t xml:space="preserve">mitigate a possible </w:t>
+      </w:r>
+      <w:r>
+        <w:t xml:space="preserve">ambiguity </w:t>
+      </w:r>
+      <w:r>
+        <w:t>in data.</w:t>
+      </w:r>
+      <w:r>
+        <w:t xml:space="preserve"> </w:t>
+      </w:r>
+    </w:p>
+    <w:p>
+      <w:bookmarkStart w:id="6" w:name="_heading=h.htmyfe5nwyck" w:colFirst="0" w:colLast="0"/>
+      <w:bookmarkEnd w:id="6"/>
+    </w:p>
+    <w:p>
+      <w:r>
+        <w:t xml:space="preserve">Merged dataset with clearly </w:t>
+      </w:r>
+      <w:r>
+        <w:t xml:space="preserve">marked source of data </w:t>
+      </w:r>
+      <w:r>
+        <w:t>is</w:t>
+      </w:r>
+      <w:r>
+        <w:t xml:space="preserve"> given </w:t>
+      </w:r>
+      <w:r>
+        <w:t>below</w:t>
+      </w:r>
+      <w:r>
+        <w:t>:</w:t>
+      </w:r>
+    </w:p>
+    <w:tbl>
+      <w:tblPr>
+        <w:tblStyle w:val="a2"/>
+        <w:tblW w:w="5000" w:type="pct"/>
+        <w:tblBorders>
+          <w:top w:val="single" w:sz="8" w:space="0" w:color="000000"/>
+          <w:left w:val="single" w:sz="8" w:space="0" w:color="000000"/>
+          <w:bottom w:val="single" w:sz="8" w:space="0" w:color="000000"/>
+          <w:right w:val="single" w:sz="8" w:space="0" w:color="000000"/>
+          <w:insideH w:val="single" w:sz="8" w:space="0" w:color="000000"/>
+          <w:insideV w:val="single" w:sz="8" w:space="0" w:color="000000"/>
+        </w:tblBorders>
+        <w:tblLook w:val="0600" w:firstRow="0" w:lastRow="0" w:firstColumn="0" w:lastColumn="0" w:noHBand="1" w:noVBand="1"/>
+      </w:tblPr>
+      <w:tblGrid>
+        <w:gridCol w:w="892"/>
+        <w:gridCol w:w="852"/>
+        <w:gridCol w:w="873"/>
+        <w:gridCol w:w="938"/>
+        <w:gridCol w:w="1093"/>
+        <w:gridCol w:w="918"/>
+        <w:gridCol w:w="873"/>
+        <w:gridCol w:w="873"/>
+        <w:gridCol w:w="873"/>
+        <w:gridCol w:w="867"/>
+      </w:tblGrid>
+      <w:tr>
+        <w:trPr>
+          <w:trHeight w:val="334"/>
+        </w:trPr>
+        <w:tc>
+          <w:tcPr>
+            <w:tcW w:w="5000" w:type="pct"/>
+            <w:gridSpan w:val="10"/>
+            <w:shd w:val="clear" w:color="auto" w:fill="C9DAF8"/>
+            <w:tcMar>
+              <w:top w:w="100" w:type="dxa"/>
+              <w:left w:w="100" w:type="dxa"/>
+              <w:bottom w:w="100" w:type="dxa"/>
+              <w:right w:w="100" w:type="dxa"/>
+            </w:tcMar>
+          </w:tcPr>
+          <w:p>
+            <w:pPr>
+              <w:widowControl w:val="0"/>
+              <w:pBdr>
+                <w:top w:val="nil"/>
+                <w:left w:val="nil"/>
+                <w:bottom w:val="nil"/>
+                <w:right w:val="nil"/>
+                <w:between w:val="nil"/>
+              </w:pBdr>
+              <w:spacing w:after="0" w:line="240" w:lineRule="auto"/>
+              <w:jc w:val="center"/>
+            </w:pPr>
+            <w:r>
+              <w:t>Merged dataset</w:t>
+            </w:r>
+          </w:p>
+        </w:tc>
+      </w:tr>
+      <w:tr>
+        <w:trPr>
+          <w:trHeight w:val="420"/>
+        </w:trPr>
+        <w:tc>
+          <w:tcPr>
+            <w:tcW w:w="493" w:type="pct"/>
+            <w:shd w:val="clear" w:color="auto" w:fill="C9DAF8"/>
+            <w:tcMar>
+              <w:top w:w="100" w:type="dxa"/>
+              <w:left w:w="100" w:type="dxa"/>
+              <w:bottom w:w="100" w:type="dxa"/>
+              <w:right w:w="100" w:type="dxa"/>
+            </w:tcMar>
+          </w:tcPr>
+          <w:p>
+            <w:pPr>
+              <w:widowControl w:val="0"/>
+              <w:pBdr>
+                <w:top w:val="nil"/>
+                <w:left w:val="nil"/>
+                <w:bottom w:val="nil"/>
+                <w:right w:val="nil"/>
+                <w:between w:val="nil"/>
+              </w:pBdr>
+              <w:spacing w:after="0" w:line="240" w:lineRule="auto"/>
+              <w:jc w:val="right"/>
+            </w:pPr>
+            <w:bookmarkStart w:id="7" w:name="_heading=h.nk98b4iguqa4" w:colFirst="0" w:colLast="0"/>
+            <w:bookmarkEnd w:id="7"/>
+            <w:r>
+              <w:t>Source:</w:t>
+            </w:r>
+          </w:p>
+        </w:tc>
+        <w:tc>
+          <w:tcPr>
+            <w:tcW w:w="4025" w:type="pct"/>
+            <w:gridSpan w:val="8"/>
+            <w:shd w:val="clear" w:color="auto" w:fill="FFF2CC" w:themeFill="accent4" w:themeFillTint="33"/>
+            <w:tcMar>
+              <w:top w:w="100" w:type="dxa"/>
+              <w:left w:w="100" w:type="dxa"/>
+              <w:bottom w:w="100" w:type="dxa"/>
+              <w:right w:w="100" w:type="dxa"/>
+            </w:tcMar>
+          </w:tcPr>
+          <w:p>
+            <w:pPr>
+              <w:widowControl w:val="0"/>
+              <w:pBdr>
+                <w:top w:val="nil"/>
+                <w:left w:val="nil"/>
+                <w:bottom w:val="nil"/>
+                <w:right w:val="nil"/>
+                <w:between w:val="nil"/>
+              </w:pBdr>
+              <w:spacing w:after="0" w:line="240" w:lineRule="auto"/>
+              <w:jc w:val="center"/>
+            </w:pPr>
+            <w:r>
+              <w:t>Foursquare.com</w:t>
+            </w:r>
+          </w:p>
+        </w:tc>
+        <w:tc>
+          <w:tcPr>
+            <w:tcW w:w="482" w:type="pct"/>
+            <w:shd w:val="clear" w:color="auto" w:fill="E2EFD9" w:themeFill="accent6" w:themeFillTint="33"/>
+            <w:tcMar>
+              <w:top w:w="100" w:type="dxa"/>
+              <w:left w:w="100" w:type="dxa"/>
+              <w:bottom w:w="100" w:type="dxa"/>
+              <w:right w:w="100" w:type="dxa"/>
+            </w:tcMar>
+          </w:tcPr>
+          <w:p>
+            <w:pPr>
+              <w:widowControl w:val="0"/>
+              <w:pBdr>
+                <w:top w:val="nil"/>
+                <w:left w:val="nil"/>
+                <w:bottom w:val="nil"/>
+                <w:right w:val="nil"/>
+                <w:between w:val="nil"/>
+              </w:pBdr>
+              <w:spacing w:after="0" w:line="240" w:lineRule="auto"/>
+              <w:jc w:val="center"/>
+            </w:pPr>
+            <w:r>
+              <w:t>Food control</w:t>
+            </w:r>
+          </w:p>
+        </w:tc>
+      </w:tr>
+      <w:tr>
+        <w:tc>
+          <w:tcPr>
+            <w:tcW w:w="493" w:type="pct"/>
+            <w:shd w:val="clear" w:color="auto" w:fill="C9DAF8"/>
+            <w:tcMar>
+              <w:top w:w="100" w:type="dxa"/>
+              <w:left w:w="100" w:type="dxa"/>
+              <w:bottom w:w="100" w:type="dxa"/>
+              <w:right w:w="100" w:type="dxa"/>
+            </w:tcMar>
+          </w:tcPr>
+          <w:p>
+            <w:pPr>
+              <w:widowControl w:val="0"/>
+              <w:pBdr>
+                <w:top w:val="nil"/>
+                <w:left w:val="nil"/>
+                <w:bottom w:val="nil"/>
+                <w:right w:val="nil"/>
+                <w:between w:val="nil"/>
+              </w:pBdr>
+              <w:spacing w:after="0" w:line="240" w:lineRule="auto"/>
+              <w:jc w:val="right"/>
+            </w:pPr>
+            <w:r>
+              <w:t>Feature name</w:t>
+            </w:r>
+          </w:p>
+        </w:tc>
+        <w:tc>
+          <w:tcPr>
+            <w:tcW w:w="471" w:type="pct"/>
+            <w:shd w:val="clear" w:color="auto" w:fill="FFF2CC"/>
+            <w:tcMar>
+              <w:top w:w="100" w:type="dxa"/>
+              <w:left w:w="100" w:type="dxa"/>
+              <w:bottom w:w="100" w:type="dxa"/>
+              <w:right w:w="100" w:type="dxa"/>
+            </w:tcMar>
+          </w:tcPr>
+          <w:p>
+            <w:pPr>
+              <w:widowControl w:val="0"/>
+              <w:pBdr>
+                <w:top w:val="nil"/>
+                <w:left w:val="nil"/>
+                <w:bottom w:val="nil"/>
+                <w:right w:val="nil"/>
+                <w:between w:val="nil"/>
+              </w:pBdr>
+              <w:spacing w:after="0" w:line="240" w:lineRule="auto"/>
+            </w:pPr>
+            <w:r>
+              <w:t>Name</w:t>
+            </w:r>
+          </w:p>
+        </w:tc>
+        <w:tc>
+          <w:tcPr>
+            <w:tcW w:w="482" w:type="pct"/>
+            <w:shd w:val="clear" w:color="auto" w:fill="FFF2CC"/>
+            <w:tcMar>
+              <w:top w:w="100" w:type="dxa"/>
+              <w:left w:w="100" w:type="dxa"/>
+              <w:bottom w:w="100" w:type="dxa"/>
+              <w:right w:w="100" w:type="dxa"/>
+            </w:tcMar>
+          </w:tcPr>
+          <w:p>
+            <w:pPr>
+              <w:widowControl w:val="0"/>
+              <w:pBdr>
+                <w:top w:val="nil"/>
+                <w:left w:val="nil"/>
+                <w:bottom w:val="nil"/>
+                <w:right w:val="nil"/>
+                <w:between w:val="nil"/>
+              </w:pBdr>
+              <w:spacing w:after="0" w:line="240" w:lineRule="auto"/>
+            </w:pPr>
+            <w:r>
+              <w:t>Likes</w:t>
+            </w:r>
+          </w:p>
+        </w:tc>
+        <w:tc>
+          <w:tcPr>
+            <w:tcW w:w="518" w:type="pct"/>
+            <w:shd w:val="clear" w:color="auto" w:fill="FFF2CC"/>
+            <w:tcMar>
+              <w:top w:w="100" w:type="dxa"/>
+              <w:left w:w="100" w:type="dxa"/>
+              <w:bottom w:w="100" w:type="dxa"/>
+              <w:right w:w="100" w:type="dxa"/>
+            </w:tcMar>
+          </w:tcPr>
+          <w:p>
+            <w:pPr>
+              <w:widowControl w:val="0"/>
+              <w:spacing w:after="0" w:line="240" w:lineRule="auto"/>
+            </w:pPr>
+            <w:r>
+              <w:t>Latitude</w:t>
+            </w:r>
+          </w:p>
+        </w:tc>
+        <w:tc>
+          <w:tcPr>
+            <w:tcW w:w="604" w:type="pct"/>
+            <w:shd w:val="clear" w:color="auto" w:fill="FFF2CC"/>
+            <w:tcMar>
+              <w:top w:w="100" w:type="dxa"/>
+              <w:left w:w="100" w:type="dxa"/>
+              <w:bottom w:w="100" w:type="dxa"/>
+              <w:right w:w="100" w:type="dxa"/>
+            </w:tcMar>
+          </w:tcPr>
+          <w:p>
+            <w:pPr>
+              <w:widowControl w:val="0"/>
+              <w:spacing w:after="0" w:line="240" w:lineRule="auto"/>
+            </w:pPr>
+            <w:r>
+              <w:t>Longitude</w:t>
+            </w:r>
+          </w:p>
+        </w:tc>
+        <w:tc>
+          <w:tcPr>
+            <w:tcW w:w="507" w:type="pct"/>
+            <w:shd w:val="clear" w:color="auto" w:fill="FFF2CC" w:themeFill="accent4" w:themeFillTint="33"/>
+            <w:tcMar>
+              <w:top w:w="100" w:type="dxa"/>
+              <w:left w:w="100" w:type="dxa"/>
+              <w:bottom w:w="100" w:type="dxa"/>
+              <w:right w:w="100" w:type="dxa"/>
+            </w:tcMar>
+          </w:tcPr>
+          <w:p>
+            <w:pPr>
+              <w:widowControl w:val="0"/>
+              <w:spacing w:after="0" w:line="240" w:lineRule="auto"/>
+            </w:pPr>
+            <w:r>
+              <w:t>Address</w:t>
+            </w:r>
+          </w:p>
+        </w:tc>
+        <w:tc>
+          <w:tcPr>
+            <w:tcW w:w="482" w:type="pct"/>
+            <w:shd w:val="clear" w:color="auto" w:fill="FFF2CC" w:themeFill="accent4" w:themeFillTint="33"/>
+          </w:tcPr>
+          <w:p>
+            <w:pPr>
+              <w:widowControl w:val="0"/>
+              <w:pBdr>
+                <w:top w:val="nil"/>
+                <w:left w:val="nil"/>
+                <w:bottom w:val="nil"/>
+                <w:right w:val="nil"/>
+                <w:between w:val="nil"/>
+              </w:pBdr>
+              <w:spacing w:after="0" w:line="240" w:lineRule="auto"/>
+              <w:jc w:val="center"/>
+            </w:pPr>
+            <w:r>
+              <w:t>City</w:t>
+            </w:r>
+          </w:p>
+        </w:tc>
+        <w:tc>
+          <w:tcPr>
+            <w:tcW w:w="482" w:type="pct"/>
+            <w:shd w:val="clear" w:color="auto" w:fill="FFF2CC" w:themeFill="accent4" w:themeFillTint="33"/>
+          </w:tcPr>
+          <w:p>
+            <w:pPr>
+              <w:widowControl w:val="0"/>
+              <w:pBdr>
+                <w:top w:val="nil"/>
+                <w:left w:val="nil"/>
+                <w:bottom w:val="nil"/>
+                <w:right w:val="nil"/>
+                <w:between w:val="nil"/>
+              </w:pBdr>
+              <w:spacing w:after="0" w:line="240" w:lineRule="auto"/>
+              <w:jc w:val="center"/>
+            </w:pPr>
+            <w:r>
+              <w:t>State</w:t>
+            </w:r>
+          </w:p>
+        </w:tc>
+        <w:tc>
+          <w:tcPr>
+            <w:tcW w:w="482" w:type="pct"/>
+            <w:shd w:val="clear" w:color="auto" w:fill="FFF2CC" w:themeFill="accent4" w:themeFillTint="33"/>
+          </w:tcPr>
+          <w:p>
+            <w:pPr>
+              <w:widowControl w:val="0"/>
+              <w:pBdr>
+                <w:top w:val="nil"/>
+                <w:left w:val="nil"/>
+                <w:bottom w:val="nil"/>
+                <w:right w:val="nil"/>
+                <w:between w:val="nil"/>
+              </w:pBdr>
+              <w:spacing w:after="0" w:line="240" w:lineRule="auto"/>
+              <w:jc w:val="center"/>
+            </w:pPr>
+            <w:r>
+              <w:t>Zip</w:t>
+            </w:r>
+          </w:p>
+        </w:tc>
+        <w:tc>
+          <w:tcPr>
+            <w:tcW w:w="482" w:type="pct"/>
+            <w:shd w:val="clear" w:color="auto" w:fill="E2EFD9" w:themeFill="accent6" w:themeFillTint="33"/>
+            <w:tcMar>
+              <w:top w:w="100" w:type="dxa"/>
+              <w:left w:w="100" w:type="dxa"/>
+              <w:bottom w:w="100" w:type="dxa"/>
+              <w:right w:w="100" w:type="dxa"/>
+            </w:tcMar>
+          </w:tcPr>
+          <w:p>
+            <w:pPr>
+              <w:widowControl w:val="0"/>
+              <w:pBdr>
+                <w:top w:val="nil"/>
+                <w:left w:val="nil"/>
+                <w:bottom w:val="nil"/>
+                <w:right w:val="nil"/>
+                <w:between w:val="nil"/>
+              </w:pBdr>
+              <w:shd w:val="clear" w:color="auto" w:fill="E2EFD9" w:themeFill="accent6" w:themeFillTint="33"/>
+              <w:spacing w:after="0" w:line="240" w:lineRule="auto"/>
+              <w:jc w:val="center"/>
+            </w:pPr>
+            <w:r>
+              <w:t>Risk</w:t>
+            </w:r>
+          </w:p>
+        </w:tc>
+      </w:tr>
+      <w:tr>
+        <w:tc>
+          <w:tcPr>
+            <w:tcW w:w="493" w:type="pct"/>
+            <w:shd w:val="clear" w:color="auto" w:fill="B4C6E7" w:themeFill="accent1" w:themeFillTint="66"/>
+            <w:tcMar>
+              <w:top w:w="100" w:type="dxa"/>
+              <w:left w:w="100" w:type="dxa"/>
+              <w:bottom w:w="100" w:type="dxa"/>
+              <w:right w:w="100" w:type="dxa"/>
+            </w:tcMar>
+          </w:tcPr>
+          <w:p>
+            <w:pPr>
+              <w:widowControl w:val="0"/>
+              <w:pBdr>
+                <w:top w:val="nil"/>
+                <w:left w:val="nil"/>
+                <w:bottom w:val="nil"/>
+                <w:right w:val="nil"/>
+                <w:between w:val="nil"/>
+              </w:pBdr>
+              <w:spacing w:after="0" w:line="240" w:lineRule="auto"/>
+              <w:jc w:val="right"/>
+            </w:pPr>
+            <w:r>
+              <w:t>1</w:t>
+            </w:r>
+          </w:p>
+        </w:tc>
+        <w:tc>
+          <w:tcPr>
+            <w:tcW w:w="471" w:type="pct"/>
+            <w:shd w:val="clear" w:color="auto" w:fill="FFF2CC" w:themeFill="accent4" w:themeFillTint="33"/>
+            <w:tcMar>
+              <w:top w:w="100" w:type="dxa"/>
+              <w:left w:w="100" w:type="dxa"/>
+              <w:bottom w:w="100" w:type="dxa"/>
+              <w:right w:w="100" w:type="dxa"/>
+            </w:tcMar>
+          </w:tcPr>
+          <w:p>
+            <w:pPr>
+              <w:widowControl w:val="0"/>
+              <w:pBdr>
+                <w:top w:val="nil"/>
+                <w:left w:val="nil"/>
+                <w:bottom w:val="nil"/>
+                <w:right w:val="nil"/>
+                <w:between w:val="nil"/>
+              </w:pBdr>
+              <w:spacing w:after="0" w:line="240" w:lineRule="auto"/>
+            </w:pPr>
+          </w:p>
+        </w:tc>
+        <w:tc>
+          <w:tcPr>
+            <w:tcW w:w="482" w:type="pct"/>
+            <w:shd w:val="clear" w:color="auto" w:fill="FFF2CC" w:themeFill="accent4" w:themeFillTint="33"/>
+            <w:tcMar>
+              <w:top w:w="100" w:type="dxa"/>
+              <w:left w:w="100" w:type="dxa"/>
+              <w:bottom w:w="100" w:type="dxa"/>
+              <w:right w:w="100" w:type="dxa"/>
+            </w:tcMar>
+          </w:tcPr>
+          <w:p>
+            <w:pPr>
+              <w:widowControl w:val="0"/>
+              <w:pBdr>
+                <w:top w:val="nil"/>
+                <w:left w:val="nil"/>
+                <w:bottom w:val="nil"/>
+                <w:right w:val="nil"/>
+                <w:between w:val="nil"/>
+              </w:pBdr>
+              <w:spacing w:after="0" w:line="240" w:lineRule="auto"/>
+            </w:pPr>
+          </w:p>
+        </w:tc>
+        <w:tc>
+          <w:tcPr>
+            <w:tcW w:w="518" w:type="pct"/>
+            <w:shd w:val="clear" w:color="auto" w:fill="FFF2CC" w:themeFill="accent4" w:themeFillTint="33"/>
+            <w:tcMar>
+              <w:top w:w="100" w:type="dxa"/>
+              <w:left w:w="100" w:type="dxa"/>
+              <w:bottom w:w="100" w:type="dxa"/>
+              <w:right w:w="100" w:type="dxa"/>
+            </w:tcMar>
+          </w:tcPr>
+          <w:p>
+            <w:pPr>
+              <w:widowControl w:val="0"/>
+              <w:pBdr>
+                <w:top w:val="nil"/>
+                <w:left w:val="nil"/>
+                <w:bottom w:val="nil"/>
+                <w:right w:val="nil"/>
+                <w:between w:val="nil"/>
+              </w:pBdr>
+              <w:spacing w:after="0" w:line="240" w:lineRule="auto"/>
+            </w:pPr>
+          </w:p>
+        </w:tc>
+        <w:tc>
+          <w:tcPr>
+            <w:tcW w:w="604" w:type="pct"/>
+            <w:shd w:val="clear" w:color="auto" w:fill="FFF2CC" w:themeFill="accent4" w:themeFillTint="33"/>
+            <w:tcMar>
+              <w:top w:w="100" w:type="dxa"/>
+              <w:left w:w="100" w:type="dxa"/>
+              <w:bottom w:w="100" w:type="dxa"/>
+              <w:right w:w="100" w:type="dxa"/>
+            </w:tcMar>
+          </w:tcPr>
+          <w:p>
+            <w:pPr>
+              <w:widowControl w:val="0"/>
+              <w:pBdr>
+                <w:top w:val="nil"/>
+                <w:left w:val="nil"/>
+                <w:bottom w:val="nil"/>
+                <w:right w:val="nil"/>
+                <w:between w:val="nil"/>
+              </w:pBdr>
+              <w:spacing w:after="0" w:line="240" w:lineRule="auto"/>
+            </w:pPr>
+          </w:p>
+        </w:tc>
+        <w:tc>
+          <w:tcPr>
+            <w:tcW w:w="507" w:type="pct"/>
+            <w:shd w:val="clear" w:color="auto" w:fill="FFF2CC" w:themeFill="accent4" w:themeFillTint="33"/>
+            <w:tcMar>
+              <w:top w:w="100" w:type="dxa"/>
+              <w:left w:w="100" w:type="dxa"/>
+              <w:bottom w:w="100" w:type="dxa"/>
+              <w:right w:w="100" w:type="dxa"/>
+            </w:tcMar>
+          </w:tcPr>
+          <w:p>
+            <w:pPr>
+              <w:widowControl w:val="0"/>
+              <w:pBdr>
+                <w:top w:val="nil"/>
+                <w:left w:val="nil"/>
+                <w:bottom w:val="nil"/>
+                <w:right w:val="nil"/>
+                <w:between w:val="nil"/>
+              </w:pBdr>
+              <w:spacing w:after="0" w:line="240" w:lineRule="auto"/>
+            </w:pPr>
+          </w:p>
+        </w:tc>
+        <w:tc>
+          <w:tcPr>
+            <w:tcW w:w="482" w:type="pct"/>
+            <w:shd w:val="clear" w:color="auto" w:fill="FFF2CC" w:themeFill="accent4" w:themeFillTint="33"/>
+          </w:tcPr>
+          <w:p>
+            <w:pPr>
+              <w:widowControl w:val="0"/>
+              <w:spacing w:after="0" w:line="240" w:lineRule="auto"/>
+            </w:pPr>
+          </w:p>
+        </w:tc>
+        <w:tc>
+          <w:tcPr>
+            <w:tcW w:w="482" w:type="pct"/>
+            <w:shd w:val="clear" w:color="auto" w:fill="FFF2CC" w:themeFill="accent4" w:themeFillTint="33"/>
+          </w:tcPr>
+          <w:p>
+            <w:pPr>
+              <w:widowControl w:val="0"/>
+              <w:spacing w:after="0" w:line="240" w:lineRule="auto"/>
+            </w:pPr>
+          </w:p>
+        </w:tc>
+        <w:tc>
+          <w:tcPr>
+            <w:tcW w:w="482" w:type="pct"/>
+            <w:shd w:val="clear" w:color="auto" w:fill="FFF2CC" w:themeFill="accent4" w:themeFillTint="33"/>
+          </w:tcPr>
+          <w:p>
+            <w:pPr>
+              <w:widowControl w:val="0"/>
+              <w:spacing w:after="0" w:line="240" w:lineRule="auto"/>
+            </w:pPr>
+          </w:p>
+        </w:tc>
+        <w:tc>
+          <w:tcPr>
+            <w:tcW w:w="482" w:type="pct"/>
+            <w:shd w:val="clear" w:color="auto" w:fill="E2EFD9" w:themeFill="accent6" w:themeFillTint="33"/>
+            <w:tcMar>
+              <w:top w:w="100" w:type="dxa"/>
+              <w:left w:w="100" w:type="dxa"/>
+              <w:bottom w:w="100" w:type="dxa"/>
+              <w:right w:w="100" w:type="dxa"/>
+            </w:tcMar>
+          </w:tcPr>
+          <w:p>
+            <w:pPr>
+              <w:widowControl w:val="0"/>
+              <w:spacing w:after="0" w:line="240" w:lineRule="auto"/>
+            </w:pPr>
+          </w:p>
+        </w:tc>
+      </w:tr>
+    </w:tbl>
+    <w:p/>
+    <w:p>
+      <w:bookmarkStart w:id="8" w:name="_GoBack"/>
+      <w:bookmarkEnd w:id="8"/>
     </w:p>
     <w:sectPr>
       <w:pgSz w:w="11906" w:h="16838"/>
       <w:pgMar w:top="1417" w:right="1417" w:bottom="1134" w:left="1417" w:header="708" w:footer="708" w:gutter="0"/>
-      <w:cols w:space="708"/>
-      <w:docGrid w:linePitch="360"/>
+      <w:pgNumType w:start="1"/>
+      <w:cols w:space="720"/>
+      <w:docGrid w:linePitch="299"/>
     </w:sectPr>
   </w:body>
 </w:document>
@@ -387,7 +2264,7 @@
   <w:docDefaults>
     <w:rPrDefault>
       <w:rPr>
-        <w:rFonts w:asciiTheme="minorHAnsi" w:eastAsiaTheme="minorEastAsia" w:hAnsiTheme="minorHAnsi" w:cstheme="minorBidi"/>
+        <w:rFonts w:ascii="Calibri" w:eastAsia="Calibri" w:hAnsi="Calibri" w:cs="Calibri"/>
         <w:sz w:val="22"/>
         <w:szCs w:val="22"/>
         <w:lang w:val="en-GB" w:eastAsia="en-GB" w:bidi="ar-SA"/>
@@ -781,6 +2658,124 @@
     <w:name w:val="Normal"/>
     <w:qFormat/>
   </w:style>
+  <w:style w:type="paragraph" w:styleId="Heading1">
+    <w:name w:val="heading 1"/>
+    <w:basedOn w:val="Normal"/>
+    <w:next w:val="Normal"/>
+    <w:uiPriority w:val="9"/>
+    <w:qFormat/>
+    <w:pPr>
+      <w:keepNext/>
+      <w:keepLines/>
+      <w:spacing w:before="480" w:after="120"/>
+      <w:outlineLvl w:val="0"/>
+    </w:pPr>
+    <w:rPr>
+      <w:b/>
+      <w:sz w:val="48"/>
+      <w:szCs w:val="48"/>
+    </w:rPr>
+  </w:style>
+  <w:style w:type="paragraph" w:styleId="Heading2">
+    <w:name w:val="heading 2"/>
+    <w:basedOn w:val="Normal"/>
+    <w:next w:val="Normal"/>
+    <w:link w:val="Heading2Char"/>
+    <w:uiPriority w:val="9"/>
+    <w:unhideWhenUsed/>
+    <w:qFormat/>
+    <w:rsid w:val="005E2E16"/>
+    <w:pPr>
+      <w:keepNext/>
+      <w:keepLines/>
+      <w:spacing w:before="40" w:after="0"/>
+      <w:outlineLvl w:val="1"/>
+    </w:pPr>
+    <w:rPr>
+      <w:rFonts w:asciiTheme="majorHAnsi" w:eastAsiaTheme="majorEastAsia" w:hAnsiTheme="majorHAnsi" w:cstheme="majorBidi"/>
+      <w:color w:val="2F5496" w:themeColor="accent1" w:themeShade="BF"/>
+      <w:sz w:val="26"/>
+      <w:szCs w:val="26"/>
+    </w:rPr>
+  </w:style>
+  <w:style w:type="paragraph" w:styleId="Heading3">
+    <w:name w:val="heading 3"/>
+    <w:basedOn w:val="Normal"/>
+    <w:next w:val="Normal"/>
+    <w:uiPriority w:val="9"/>
+    <w:semiHidden/>
+    <w:unhideWhenUsed/>
+    <w:qFormat/>
+    <w:pPr>
+      <w:keepNext/>
+      <w:keepLines/>
+      <w:spacing w:before="280" w:after="80"/>
+      <w:outlineLvl w:val="2"/>
+    </w:pPr>
+    <w:rPr>
+      <w:b/>
+      <w:sz w:val="28"/>
+      <w:szCs w:val="28"/>
+    </w:rPr>
+  </w:style>
+  <w:style w:type="paragraph" w:styleId="Heading4">
+    <w:name w:val="heading 4"/>
+    <w:basedOn w:val="Normal"/>
+    <w:next w:val="Normal"/>
+    <w:uiPriority w:val="9"/>
+    <w:semiHidden/>
+    <w:unhideWhenUsed/>
+    <w:qFormat/>
+    <w:pPr>
+      <w:keepNext/>
+      <w:keepLines/>
+      <w:spacing w:before="240" w:after="40"/>
+      <w:outlineLvl w:val="3"/>
+    </w:pPr>
+    <w:rPr>
+      <w:b/>
+      <w:sz w:val="24"/>
+      <w:szCs w:val="24"/>
+    </w:rPr>
+  </w:style>
+  <w:style w:type="paragraph" w:styleId="Heading5">
+    <w:name w:val="heading 5"/>
+    <w:basedOn w:val="Normal"/>
+    <w:next w:val="Normal"/>
+    <w:uiPriority w:val="9"/>
+    <w:semiHidden/>
+    <w:unhideWhenUsed/>
+    <w:qFormat/>
+    <w:pPr>
+      <w:keepNext/>
+      <w:keepLines/>
+      <w:spacing w:before="220" w:after="40"/>
+      <w:outlineLvl w:val="4"/>
+    </w:pPr>
+    <w:rPr>
+      <w:b/>
+    </w:rPr>
+  </w:style>
+  <w:style w:type="paragraph" w:styleId="Heading6">
+    <w:name w:val="heading 6"/>
+    <w:basedOn w:val="Normal"/>
+    <w:next w:val="Normal"/>
+    <w:uiPriority w:val="9"/>
+    <w:semiHidden/>
+    <w:unhideWhenUsed/>
+    <w:qFormat/>
+    <w:pPr>
+      <w:keepNext/>
+      <w:keepLines/>
+      <w:spacing w:before="200" w:after="40"/>
+      <w:outlineLvl w:val="5"/>
+    </w:pPr>
+    <w:rPr>
+      <w:b/>
+      <w:sz w:val="20"/>
+      <w:szCs w:val="20"/>
+    </w:rPr>
+  </w:style>
   <w:style w:type="character" w:default="1" w:styleId="DefaultParagraphFont">
     <w:name w:val="Default Paragraph Font"/>
     <w:uiPriority w:val="1"/>
@@ -807,6 +2802,130 @@
     <w:uiPriority w:val="99"/>
     <w:semiHidden/>
     <w:unhideWhenUsed/>
+  </w:style>
+  <w:style w:type="paragraph" w:styleId="Title">
+    <w:name w:val="Title"/>
+    <w:basedOn w:val="Normal"/>
+    <w:next w:val="Normal"/>
+    <w:uiPriority w:val="10"/>
+    <w:qFormat/>
+    <w:pPr>
+      <w:keepNext/>
+      <w:keepLines/>
+      <w:spacing w:before="480" w:after="120"/>
+    </w:pPr>
+    <w:rPr>
+      <w:b/>
+      <w:sz w:val="72"/>
+      <w:szCs w:val="72"/>
+    </w:rPr>
+  </w:style>
+  <w:style w:type="character" w:customStyle="1" w:styleId="Heading2Char">
+    <w:name w:val="Heading 2 Char"/>
+    <w:basedOn w:val="DefaultParagraphFont"/>
+    <w:link w:val="Heading2"/>
+    <w:uiPriority w:val="9"/>
+    <w:rsid w:val="005E2E16"/>
+    <w:rPr>
+      <w:rFonts w:asciiTheme="majorHAnsi" w:eastAsiaTheme="majorEastAsia" w:hAnsiTheme="majorHAnsi" w:cstheme="majorBidi"/>
+      <w:color w:val="2F5496" w:themeColor="accent1" w:themeShade="BF"/>
+      <w:sz w:val="26"/>
+      <w:szCs w:val="26"/>
+    </w:rPr>
+  </w:style>
+  <w:style w:type="paragraph" w:styleId="Subtitle">
+    <w:name w:val="Subtitle"/>
+    <w:basedOn w:val="Normal"/>
+    <w:next w:val="Normal"/>
+    <w:uiPriority w:val="11"/>
+    <w:qFormat/>
+    <w:pPr>
+      <w:keepNext/>
+      <w:keepLines/>
+      <w:spacing w:before="360" w:after="80"/>
+    </w:pPr>
+    <w:rPr>
+      <w:rFonts w:ascii="Georgia" w:eastAsia="Georgia" w:hAnsi="Georgia" w:cs="Georgia"/>
+      <w:i/>
+      <w:color w:val="666666"/>
+      <w:sz w:val="48"/>
+      <w:szCs w:val="48"/>
+    </w:rPr>
+  </w:style>
+  <w:style w:type="table" w:customStyle="1" w:styleId="a">
+    <w:basedOn w:val="TableNormal"/>
+    <w:tblPr>
+      <w:tblStyleRowBandSize w:val="1"/>
+      <w:tblStyleColBandSize w:val="1"/>
+      <w:tblCellMar>
+        <w:top w:w="100" w:type="dxa"/>
+        <w:left w:w="100" w:type="dxa"/>
+        <w:bottom w:w="100" w:type="dxa"/>
+        <w:right w:w="100" w:type="dxa"/>
+      </w:tblCellMar>
+    </w:tblPr>
+  </w:style>
+  <w:style w:type="table" w:customStyle="1" w:styleId="a0">
+    <w:basedOn w:val="TableNormal"/>
+    <w:tblPr>
+      <w:tblStyleRowBandSize w:val="1"/>
+      <w:tblStyleColBandSize w:val="1"/>
+      <w:tblCellMar>
+        <w:top w:w="100" w:type="dxa"/>
+        <w:left w:w="100" w:type="dxa"/>
+        <w:bottom w:w="100" w:type="dxa"/>
+        <w:right w:w="100" w:type="dxa"/>
+      </w:tblCellMar>
+    </w:tblPr>
+  </w:style>
+  <w:style w:type="table" w:customStyle="1" w:styleId="a1">
+    <w:basedOn w:val="TableNormal"/>
+    <w:tblPr>
+      <w:tblStyleRowBandSize w:val="1"/>
+      <w:tblStyleColBandSize w:val="1"/>
+      <w:tblCellMar>
+        <w:top w:w="100" w:type="dxa"/>
+        <w:left w:w="100" w:type="dxa"/>
+        <w:bottom w:w="100" w:type="dxa"/>
+        <w:right w:w="100" w:type="dxa"/>
+      </w:tblCellMar>
+    </w:tblPr>
+  </w:style>
+  <w:style w:type="table" w:customStyle="1" w:styleId="a2">
+    <w:basedOn w:val="TableNormal"/>
+    <w:tblPr>
+      <w:tblStyleRowBandSize w:val="1"/>
+      <w:tblStyleColBandSize w:val="1"/>
+      <w:tblCellMar>
+        <w:top w:w="100" w:type="dxa"/>
+        <w:left w:w="100" w:type="dxa"/>
+        <w:bottom w:w="100" w:type="dxa"/>
+        <w:right w:w="100" w:type="dxa"/>
+      </w:tblCellMar>
+    </w:tblPr>
+  </w:style>
+  <w:style w:type="character" w:styleId="Hyperlink">
+    <w:name w:val="Hyperlink"/>
+    <w:basedOn w:val="DefaultParagraphFont"/>
+    <w:uiPriority w:val="99"/>
+    <w:unhideWhenUsed/>
+    <w:rsid w:val="00304875"/>
+    <w:rPr>
+      <w:color w:val="0563C1" w:themeColor="hyperlink"/>
+      <w:u w:val="single"/>
+    </w:rPr>
+  </w:style>
+  <w:style w:type="character" w:styleId="UnresolvedMention">
+    <w:name w:val="Unresolved Mention"/>
+    <w:basedOn w:val="DefaultParagraphFont"/>
+    <w:uiPriority w:val="99"/>
+    <w:semiHidden/>
+    <w:unhideWhenUsed/>
+    <w:rsid w:val="00304875"/>
+    <w:rPr>
+      <w:color w:val="605E5C"/>
+      <w:shd w:val="clear" w:color="auto" w:fill="E1DFDD"/>
+    </w:rPr>
   </w:style>
 </w:styles>
 </file>
@@ -1104,4 +3223,19 @@
     </a:ext>
   </a:extLst>
 </a:theme>
+</file>
+
+<file path=customXml/item1.xml><?xml version="1.0" encoding="utf-8"?>
+<go:gDocsCustomXmlDataStorage xmlns:go="http://customooxmlschemas.google.com/" xmlns:r="http://schemas.openxmlformats.org/officeDocument/2006/relationships">
+  <go:docsCustomData xmlns:go="http://customooxmlschemas.google.com/" roundtripDataSignature="AMtx7mg1JjWCLA00QCWJDI/Hzh39dp1Myg==">AMUW2mUWsQ38zIkyRH7UH2KB+H5Z02kFWS03zCaXXLljN2KU8yrMNYPRqB+IZPHuTC8aHLkZwqYeVe8YXd3AWhnatCyG6D8zk5OSkdF3ZSfkDCDoynJlmfCwExwSRz1OBQjr/xZF+vYDmdimKxJLyczpOdxyXGoLMRgTZqFLyYd3L+H/rfJ6LLGlOvz8RNr8ghRZ7adlFQunuBqeJtnlOunKZTIPihPkC8EGAEdfmMJ1w7RCGRzKiZJKcJ4lacpT+w6lkWJU63WA/zDim26cLEst3xPovJmiy0oI7MOQuwDWM1CDsfioslY=</go:docsCustomData>
+</go:gDocsCustomXmlDataStorage>
+</file>
+
+<file path=customXml/itemProps1.xml><?xml version="1.0" encoding="utf-8"?>
+<ds:datastoreItem xmlns:ds="http://schemas.openxmlformats.org/officeDocument/2006/customXml" ds:itemID="{11111111-1234-1234-1234-123412341234}">
+  <ds:schemaRefs>
+    <ds:schemaRef ds:uri="http://customooxmlschemas.google.com/"/>
+    <ds:schemaRef ds:uri="http://www.w3.org/2000/xmlns/"/>
+  </ds:schemaRefs>
+</ds:datastoreItem>
 </file>
</xml_diff>

<commit_message>
Examples and better description of data
</commit_message>
<xml_diff>
--- a/Capstone_Final_report_NH.docx
+++ b/Capstone_Final_report_NH.docx
@@ -343,19 +343,44 @@
       <w:r>
         <w:t xml:space="preserve">the second city (San </w:t>
       </w:r>
-      <w:proofErr w:type="spellStart"/>
-      <w:r>
-        <w:t>francisco</w:t>
-      </w:r>
-      <w:proofErr w:type="spellEnd"/>
-      <w:r>
-        <w:t>)</w:t>
+      <w:r>
+        <w:t>F</w:t>
+      </w:r>
+      <w:r>
+        <w:t>rancisco)</w:t>
       </w:r>
       <w:r>
         <w:t>, acquired from healthdata.gov.</w:t>
       </w:r>
     </w:p>
-    <w:p/>
+    <w:p>
+      <w:r>
+        <w:t xml:space="preserve">The </w:t>
+      </w:r>
+      <w:r>
+        <w:t xml:space="preserve">audience for the problem could be </w:t>
+      </w:r>
+      <w:r>
+        <w:t xml:space="preserve">optimisation of the resources </w:t>
+      </w:r>
+      <w:r>
+        <w:t xml:space="preserve">in inspections by targeted approach to </w:t>
+      </w:r>
+      <w:r>
+        <w:t xml:space="preserve">inspection sample or to rise the frequency of inspection </w:t>
+      </w:r>
+      <w:r>
+        <w:t>on highly risky samples.</w:t>
+      </w:r>
+      <w:r>
+        <w:t xml:space="preserve"> </w:t>
+      </w:r>
+    </w:p>
+    <w:p>
+      <w:pPr>
+        <w:pStyle w:val="Heading2"/>
+      </w:pPr>
+    </w:p>
     <w:p>
       <w:pPr>
         <w:pStyle w:val="Heading2"/>
@@ -375,7 +400,13 @@
         <w:t xml:space="preserve">Foursquare dataset </w:t>
       </w:r>
       <w:r>
-        <w:t>contains, among the others, those data that are relevant for the insight in data and solving a problem:</w:t>
+        <w:t>contains, among the others, th</w:t>
+      </w:r>
+      <w:r>
+        <w:t>e</w:t>
+      </w:r>
+      <w:r>
+        <w:t>se data that are relevant for the insight in data and solving a problem:</w:t>
       </w:r>
     </w:p>
     <w:tbl>
@@ -969,7 +1000,6 @@
     <w:p/>
     <w:p>
       <w:r>
-        <w:lastRenderedPageBreak/>
         <w:t xml:space="preserve">Datasets that arise as results of inspection control </w:t>
       </w:r>
       <w:r>
@@ -1566,46 +1596,184 @@
       <w:bookmarkEnd w:id="3"/>
     </w:p>
     <w:p>
+      <w:r>
+        <w:t xml:space="preserve">Example of the </w:t>
+      </w:r>
+      <w:r>
+        <w:t>cells from the reference (training) dataset:</w:t>
+      </w:r>
+    </w:p>
+    <w:p>
+      <w:r>
+        <w:rPr>
+          <w:noProof/>
+        </w:rPr>
+        <w:drawing>
+          <wp:anchor distT="0" distB="0" distL="114300" distR="114300" simplePos="0" relativeHeight="251660288" behindDoc="0" locked="0" layoutInCell="1" allowOverlap="1" wp14:anchorId="467C72EC" wp14:editId="0FB94A30">
+            <wp:simplePos x="0" y="0"/>
+            <wp:positionH relativeFrom="column">
+              <wp:posOffset>0</wp:posOffset>
+            </wp:positionH>
+            <wp:positionV relativeFrom="paragraph">
+              <wp:posOffset>285115</wp:posOffset>
+            </wp:positionV>
+            <wp:extent cx="5760720" cy="2453640"/>
+            <wp:effectExtent l="0" t="0" r="0" b="3810"/>
+            <wp:wrapTopAndBottom/>
+            <wp:docPr id="1" name="Picture 1"/>
+            <wp:cNvGraphicFramePr>
+              <a:graphicFrameLocks xmlns:a="http://schemas.openxmlformats.org/drawingml/2006/main" noChangeAspect="1"/>
+            </wp:cNvGraphicFramePr>
+            <a:graphic xmlns:a="http://schemas.openxmlformats.org/drawingml/2006/main">
+              <a:graphicData uri="http://schemas.openxmlformats.org/drawingml/2006/picture">
+                <pic:pic xmlns:pic="http://schemas.openxmlformats.org/drawingml/2006/picture">
+                  <pic:nvPicPr>
+                    <pic:cNvPr id="1" name=""/>
+                    <pic:cNvPicPr/>
+                  </pic:nvPicPr>
+                  <pic:blipFill>
+                    <a:blip r:embed="rId6"/>
+                    <a:stretch>
+                      <a:fillRect/>
+                    </a:stretch>
+                  </pic:blipFill>
+                  <pic:spPr>
+                    <a:xfrm>
+                      <a:off x="0" y="0"/>
+                      <a:ext cx="5760720" cy="2453640"/>
+                    </a:xfrm>
+                    <a:prstGeom prst="rect">
+                      <a:avLst/>
+                    </a:prstGeom>
+                  </pic:spPr>
+                </pic:pic>
+              </a:graphicData>
+            </a:graphic>
+          </wp:anchor>
+        </w:drawing>
+      </w:r>
+    </w:p>
+    <w:p>
       <w:bookmarkStart w:id="4" w:name="_heading=h.l7qlqt5gza47" w:colFirst="0" w:colLast="0"/>
       <w:bookmarkEnd w:id="4"/>
     </w:p>
     <w:p>
+      <w:r>
+        <w:t>Example of the cells from the evaluation (test) dataset:</w:t>
+      </w:r>
+    </w:p>
+    <w:p>
+      <w:r>
+        <w:rPr>
+          <w:noProof/>
+        </w:rPr>
+        <w:lastRenderedPageBreak/>
+        <w:drawing>
+          <wp:anchor distT="0" distB="0" distL="114300" distR="114300" simplePos="0" relativeHeight="251662336" behindDoc="0" locked="0" layoutInCell="1" allowOverlap="1" wp14:anchorId="3CCF5B5E" wp14:editId="02FBCCF4">
+            <wp:simplePos x="0" y="0"/>
+            <wp:positionH relativeFrom="column">
+              <wp:posOffset>0</wp:posOffset>
+            </wp:positionH>
+            <wp:positionV relativeFrom="paragraph">
+              <wp:posOffset>285750</wp:posOffset>
+            </wp:positionV>
+            <wp:extent cx="5760720" cy="2461895"/>
+            <wp:effectExtent l="0" t="0" r="0" b="0"/>
+            <wp:wrapTopAndBottom/>
+            <wp:docPr id="2" name="Picture 2"/>
+            <wp:cNvGraphicFramePr>
+              <a:graphicFrameLocks xmlns:a="http://schemas.openxmlformats.org/drawingml/2006/main" noChangeAspect="1"/>
+            </wp:cNvGraphicFramePr>
+            <a:graphic xmlns:a="http://schemas.openxmlformats.org/drawingml/2006/main">
+              <a:graphicData uri="http://schemas.openxmlformats.org/drawingml/2006/picture">
+                <pic:pic xmlns:pic="http://schemas.openxmlformats.org/drawingml/2006/picture">
+                  <pic:nvPicPr>
+                    <pic:cNvPr id="1" name=""/>
+                    <pic:cNvPicPr/>
+                  </pic:nvPicPr>
+                  <pic:blipFill>
+                    <a:blip r:embed="rId7"/>
+                    <a:stretch>
+                      <a:fillRect/>
+                    </a:stretch>
+                  </pic:blipFill>
+                  <pic:spPr>
+                    <a:xfrm>
+                      <a:off x="0" y="0"/>
+                      <a:ext cx="5760720" cy="2461895"/>
+                    </a:xfrm>
+                    <a:prstGeom prst="rect">
+                      <a:avLst/>
+                    </a:prstGeom>
+                  </pic:spPr>
+                </pic:pic>
+              </a:graphicData>
+            </a:graphic>
+          </wp:anchor>
+        </w:drawing>
+      </w:r>
+    </w:p>
+    <w:p>
       <w:bookmarkStart w:id="5" w:name="_heading=h.d9r0rh6b0ai9" w:colFirst="0" w:colLast="0"/>
       <w:bookmarkEnd w:id="5"/>
-      <w:r>
-        <w:t xml:space="preserve">Pairing the </w:t>
-      </w:r>
-      <w:r>
-        <w:t>datasets will be done according to the tuples (Name,</w:t>
-      </w:r>
-      <w:r>
-        <w:t xml:space="preserve"> Address, City, State, Zip, Latitude, Longitude</w:t>
-      </w:r>
-      <w:r>
-        <w:t>)</w:t>
-      </w:r>
-      <w:r>
-        <w:t xml:space="preserve">, </w:t>
-      </w:r>
-      <w:r>
-        <w:t xml:space="preserve">in order to </w:t>
-      </w:r>
-      <w:r>
-        <w:t xml:space="preserve">mitigate a possible </w:t>
-      </w:r>
-      <w:r>
-        <w:t xml:space="preserve">ambiguity </w:t>
-      </w:r>
-      <w:r>
-        <w:t>in data.</w:t>
-      </w:r>
-      <w:r>
-        <w:t xml:space="preserve"> </w:t>
-      </w:r>
     </w:p>
     <w:p>
-      <w:bookmarkStart w:id="6" w:name="_heading=h.htmyfe5nwyck" w:colFirst="0" w:colLast="0"/>
+      <w:r>
+        <w:t>Data are obviously in the need for some data wrangling</w:t>
+      </w:r>
+      <w:r>
+        <w:t xml:space="preserve">: </w:t>
+      </w:r>
+      <w:r>
+        <w:t xml:space="preserve">wrongly parsed csv data need to be </w:t>
+      </w:r>
+      <w:r>
+        <w:t xml:space="preserve">properly aligned, missing location data need to be </w:t>
+      </w:r>
+      <w:r>
+        <w:t>determined out of the geocoded address (or cells</w:t>
+      </w:r>
+      <w:bookmarkStart w:id="6" w:name="_GoBack"/>
       <w:bookmarkEnd w:id="6"/>
+      <w:r>
+        <w:t xml:space="preserve"> deleted).</w:t>
+      </w:r>
+    </w:p>
+    <w:p>
+      <w:r>
+        <w:t xml:space="preserve">Pairing the </w:t>
+      </w:r>
+      <w:r>
+        <w:t>datasets will be done according to the tuples (Name,</w:t>
+      </w:r>
+      <w:r>
+        <w:t xml:space="preserve"> Address, City, State, Zip, Latitude, Longitude</w:t>
+      </w:r>
+      <w:r>
+        <w:t>)</w:t>
+      </w:r>
+      <w:r>
+        <w:t xml:space="preserve">, </w:t>
+      </w:r>
+      <w:r>
+        <w:t xml:space="preserve">in order to </w:t>
+      </w:r>
+      <w:r>
+        <w:t xml:space="preserve">mitigate a possible </w:t>
+      </w:r>
+      <w:r>
+        <w:t xml:space="preserve">ambiguity </w:t>
+      </w:r>
+      <w:r>
+        <w:t>in data.</w:t>
+      </w:r>
+      <w:r>
+        <w:t xml:space="preserve"> </w:t>
+      </w:r>
+    </w:p>
+    <w:p>
+      <w:bookmarkStart w:id="7" w:name="_heading=h.htmyfe5nwyck" w:colFirst="0" w:colLast="0"/>
+      <w:bookmarkEnd w:id="7"/>
     </w:p>
     <w:p>
       <w:r>
@@ -1716,8 +1884,8 @@
               <w:spacing w:after="0" w:line="240" w:lineRule="auto"/>
               <w:jc w:val="right"/>
             </w:pPr>
-            <w:bookmarkStart w:id="7" w:name="_heading=h.nk98b4iguqa4" w:colFirst="0" w:colLast="0"/>
-            <w:bookmarkEnd w:id="7"/>
+            <w:bookmarkStart w:id="8" w:name="_heading=h.nk98b4iguqa4" w:colFirst="0" w:colLast="0"/>
+            <w:bookmarkEnd w:id="8"/>
             <w:r>
               <w:t>Source:</w:t>
             </w:r>
@@ -2244,10 +2412,7 @@
       </w:tr>
     </w:tbl>
     <w:p/>
-    <w:p>
-      <w:bookmarkStart w:id="8" w:name="_GoBack"/>
-      <w:bookmarkEnd w:id="8"/>
-    </w:p>
+    <w:p/>
     <w:sectPr>
       <w:pgSz w:w="11906" w:h="16838"/>
       <w:pgMar w:top="1417" w:right="1417" w:bottom="1134" w:left="1417" w:header="708" w:footer="708" w:gutter="0"/>

</xml_diff>